<commit_message>
Modificaitons to data cleansing
</commit_message>
<xml_diff>
--- a/P_D_Lolitha_Weerasinghe_Data_Mining_Course_Work_1.docx
+++ b/P_D_Lolitha_Weerasinghe_Data_Mining_Course_Work_1.docx
@@ -1287,11 +1287,19 @@
                                 <w:rFonts w:ascii="Courier New" w:hAnsi="Courier New" w:cs="Courier New"/>
                               </w:rPr>
                             </w:pPr>
-                            <w:r>
-                              <w:rPr>
-                                <w:rFonts w:ascii="Courier New" w:hAnsi="Courier New" w:cs="Courier New"/>
-                              </w:rPr>
-                              <w:t>top_countries &lt;- data %&gt;%</w:t>
+                            <w:proofErr w:type="spellStart"/>
+                            <w:r>
+                              <w:rPr>
+                                <w:rFonts w:ascii="Courier New" w:hAnsi="Courier New" w:cs="Courier New"/>
+                              </w:rPr>
+                              <w:t>top_countries</w:t>
+                            </w:r>
+                            <w:proofErr w:type="spellEnd"/>
+                            <w:r>
+                              <w:rPr>
+                                <w:rFonts w:ascii="Courier New" w:hAnsi="Courier New" w:cs="Courier New"/>
+                              </w:rPr>
+                              <w:t xml:space="preserve"> &lt;- data %&gt;%</w:t>
                             </w:r>
                           </w:p>
                           <w:p>
@@ -1304,7 +1312,35 @@
                               <w:rPr>
                                 <w:rFonts w:ascii="Courier New" w:hAnsi="Courier New" w:cs="Courier New"/>
                               </w:rPr>
-                              <w:t xml:space="preserve">  distinct(Country, InvoiceNo) %&gt;%</w:t>
+                              <w:t xml:space="preserve">  </w:t>
+                            </w:r>
+                            <w:proofErr w:type="gramStart"/>
+                            <w:r>
+                              <w:rPr>
+                                <w:rFonts w:ascii="Courier New" w:hAnsi="Courier New" w:cs="Courier New"/>
+                              </w:rPr>
+                              <w:t>distinct(</w:t>
+                            </w:r>
+                            <w:proofErr w:type="gramEnd"/>
+                            <w:r>
+                              <w:rPr>
+                                <w:rFonts w:ascii="Courier New" w:hAnsi="Courier New" w:cs="Courier New"/>
+                              </w:rPr>
+                              <w:t xml:space="preserve">Country, </w:t>
+                            </w:r>
+                            <w:proofErr w:type="spellStart"/>
+                            <w:r>
+                              <w:rPr>
+                                <w:rFonts w:ascii="Courier New" w:hAnsi="Courier New" w:cs="Courier New"/>
+                              </w:rPr>
+                              <w:t>InvoiceNo</w:t>
+                            </w:r>
+                            <w:proofErr w:type="spellEnd"/>
+                            <w:r>
+                              <w:rPr>
+                                <w:rFonts w:ascii="Courier New" w:hAnsi="Courier New" w:cs="Courier New"/>
+                              </w:rPr>
+                              <w:t>) %&gt;%</w:t>
                             </w:r>
                           </w:p>
                           <w:p>
@@ -1317,7 +1353,21 @@
                               <w:rPr>
                                 <w:rFonts w:ascii="Courier New" w:hAnsi="Courier New" w:cs="Courier New"/>
                               </w:rPr>
-                              <w:t xml:space="preserve">  count(Country, sort = TRUE) %&gt;%</w:t>
+                              <w:t xml:space="preserve">  </w:t>
+                            </w:r>
+                            <w:proofErr w:type="gramStart"/>
+                            <w:r>
+                              <w:rPr>
+                                <w:rFonts w:ascii="Courier New" w:hAnsi="Courier New" w:cs="Courier New"/>
+                              </w:rPr>
+                              <w:t>count(</w:t>
+                            </w:r>
+                            <w:proofErr w:type="gramEnd"/>
+                            <w:r>
+                              <w:rPr>
+                                <w:rFonts w:ascii="Courier New" w:hAnsi="Courier New" w:cs="Courier New"/>
+                              </w:rPr>
+                              <w:t>Country, sort = TRUE) %&gt;%</w:t>
                             </w:r>
                           </w:p>
                           <w:p>
@@ -1330,7 +1380,35 @@
                               <w:rPr>
                                 <w:rFonts w:ascii="Courier New" w:hAnsi="Courier New" w:cs="Courier New"/>
                               </w:rPr>
-                              <w:t xml:space="preserve">  slice_head(n = 3) %&gt;%</w:t>
+                              <w:t xml:space="preserve">  </w:t>
+                            </w:r>
+                            <w:proofErr w:type="spellStart"/>
+                            <w:r>
+                              <w:rPr>
+                                <w:rFonts w:ascii="Courier New" w:hAnsi="Courier New" w:cs="Courier New"/>
+                              </w:rPr>
+                              <w:t>slice_</w:t>
+                            </w:r>
+                            <w:proofErr w:type="gramStart"/>
+                            <w:r>
+                              <w:rPr>
+                                <w:rFonts w:ascii="Courier New" w:hAnsi="Courier New" w:cs="Courier New"/>
+                              </w:rPr>
+                              <w:t>head</w:t>
+                            </w:r>
+                            <w:proofErr w:type="spellEnd"/>
+                            <w:r>
+                              <w:rPr>
+                                <w:rFonts w:ascii="Courier New" w:hAnsi="Courier New" w:cs="Courier New"/>
+                              </w:rPr>
+                              <w:t>(</w:t>
+                            </w:r>
+                            <w:proofErr w:type="gramEnd"/>
+                            <w:r>
+                              <w:rPr>
+                                <w:rFonts w:ascii="Courier New" w:hAnsi="Courier New" w:cs="Courier New"/>
+                              </w:rPr>
+                              <w:t>n = 3) %&gt;%</w:t>
                             </w:r>
                           </w:p>
                           <w:p>
@@ -1343,7 +1421,21 @@
                               <w:rPr>
                                 <w:rFonts w:ascii="Courier New" w:hAnsi="Courier New" w:cs="Courier New"/>
                               </w:rPr>
-                              <w:t xml:space="preserve">  pull(Country)</w:t>
+                              <w:t xml:space="preserve">  </w:t>
+                            </w:r>
+                            <w:proofErr w:type="gramStart"/>
+                            <w:r>
+                              <w:rPr>
+                                <w:rFonts w:ascii="Courier New" w:hAnsi="Courier New" w:cs="Courier New"/>
+                              </w:rPr>
+                              <w:t>pull(</w:t>
+                            </w:r>
+                            <w:proofErr w:type="gramEnd"/>
+                            <w:r>
+                              <w:rPr>
+                                <w:rFonts w:ascii="Courier New" w:hAnsi="Courier New" w:cs="Courier New"/>
+                              </w:rPr>
+                              <w:t>Country)</w:t>
                             </w:r>
                           </w:p>
                           <w:p>
@@ -1657,7 +1749,13 @@
     <w:p>
       <w:r>
         <w:lastRenderedPageBreak/>
-        <w:t xml:space="preserve">Thereafter transaction list was creating using the </w:t>
+        <w:t>Thereafter</w:t>
+      </w:r>
+      <w:r>
+        <w:t>,</w:t>
+      </w:r>
+      <w:r>
+        <w:t xml:space="preserve"> transaction list was creating using the </w:t>
       </w:r>
       <w:proofErr w:type="spellStart"/>
       <w:r>
@@ -1705,7 +1803,16 @@
     </w:p>
     <w:p>
       <w:r>
-        <w:t xml:space="preserve">Thereafter it groups the items by invoice number to form a </w:t>
+        <w:t>It</w:t>
+      </w:r>
+      <w:r>
+        <w:t xml:space="preserve"> </w:t>
+      </w:r>
+      <w:r>
+        <w:t xml:space="preserve">then </w:t>
+      </w:r>
+      <w:r>
+        <w:t xml:space="preserve">groups the items by invoice number to form a </w:t>
       </w:r>
       <w:proofErr w:type="spellStart"/>
       <w:r>
@@ -1784,13 +1891,23 @@
                               </w:rPr>
                               <w:t xml:space="preserve">for (country in </w:t>
                             </w:r>
-                            <w:r>
-                              <w:rPr>
-                                <w:rFonts w:ascii="Courier New" w:hAnsi="Courier New" w:cs="Courier New"/>
-                                <w:sz w:val="15"/>
-                                <w:szCs w:val="15"/>
-                              </w:rPr>
-                              <w:t>top_countries) {</w:t>
+                            <w:proofErr w:type="spellStart"/>
+                            <w:r>
+                              <w:rPr>
+                                <w:rFonts w:ascii="Courier New" w:hAnsi="Courier New" w:cs="Courier New"/>
+                                <w:sz w:val="15"/>
+                                <w:szCs w:val="15"/>
+                              </w:rPr>
+                              <w:t>top_countries</w:t>
+                            </w:r>
+                            <w:proofErr w:type="spellEnd"/>
+                            <w:r>
+                              <w:rPr>
+                                <w:rFonts w:ascii="Courier New" w:hAnsi="Courier New" w:cs="Courier New"/>
+                                <w:sz w:val="15"/>
+                                <w:szCs w:val="15"/>
+                              </w:rPr>
+                              <w:t>) {</w:t>
                             </w:r>
                           </w:p>
                           <w:p>
@@ -1826,13 +1943,41 @@
                               </w:rPr>
                               <w:t xml:space="preserve">  </w:t>
                             </w:r>
-                            <w:r>
-                              <w:rPr>
-                                <w:rFonts w:ascii="Courier New" w:hAnsi="Courier New" w:cs="Courier New"/>
-                                <w:sz w:val="15"/>
-                                <w:szCs w:val="15"/>
-                              </w:rPr>
-                              <w:t>cat("Running Apriori for:", country, "\n")</w:t>
+                            <w:proofErr w:type="gramStart"/>
+                            <w:r>
+                              <w:rPr>
+                                <w:rFonts w:ascii="Courier New" w:hAnsi="Courier New" w:cs="Courier New"/>
+                                <w:sz w:val="15"/>
+                                <w:szCs w:val="15"/>
+                              </w:rPr>
+                              <w:t>cat(</w:t>
+                            </w:r>
+                            <w:proofErr w:type="gramEnd"/>
+                            <w:r>
+                              <w:rPr>
+                                <w:rFonts w:ascii="Courier New" w:hAnsi="Courier New" w:cs="Courier New"/>
+                                <w:sz w:val="15"/>
+                                <w:szCs w:val="15"/>
+                              </w:rPr>
+                              <w:t xml:space="preserve">"Running </w:t>
+                            </w:r>
+                            <w:proofErr w:type="spellStart"/>
+                            <w:r>
+                              <w:rPr>
+                                <w:rFonts w:ascii="Courier New" w:hAnsi="Courier New" w:cs="Courier New"/>
+                                <w:sz w:val="15"/>
+                                <w:szCs w:val="15"/>
+                              </w:rPr>
+                              <w:t>Apriori</w:t>
+                            </w:r>
+                            <w:proofErr w:type="spellEnd"/>
+                            <w:r>
+                              <w:rPr>
+                                <w:rFonts w:ascii="Courier New" w:hAnsi="Courier New" w:cs="Courier New"/>
+                                <w:sz w:val="15"/>
+                                <w:szCs w:val="15"/>
+                              </w:rPr>
+                              <w:t xml:space="preserve"> for:", country, "\n")</w:t>
                             </w:r>
                           </w:p>
                           <w:p>
@@ -1900,7 +2045,25 @@
                                 <w:sz w:val="15"/>
                                 <w:szCs w:val="15"/>
                               </w:rPr>
-                              <w:t xml:space="preserve">  country_data &lt;- data %&gt;%</w:t>
+                              <w:t xml:space="preserve">  </w:t>
+                            </w:r>
+                            <w:proofErr w:type="spellStart"/>
+                            <w:r>
+                              <w:rPr>
+                                <w:rFonts w:ascii="Courier New" w:hAnsi="Courier New" w:cs="Courier New"/>
+                                <w:sz w:val="15"/>
+                                <w:szCs w:val="15"/>
+                              </w:rPr>
+                              <w:t>country_data</w:t>
+                            </w:r>
+                            <w:proofErr w:type="spellEnd"/>
+                            <w:r>
+                              <w:rPr>
+                                <w:rFonts w:ascii="Courier New" w:hAnsi="Courier New" w:cs="Courier New"/>
+                                <w:sz w:val="15"/>
+                                <w:szCs w:val="15"/>
+                              </w:rPr>
+                              <w:t xml:space="preserve"> &lt;- data %&gt;%</w:t>
                             </w:r>
                           </w:p>
                           <w:p>
@@ -1917,7 +2080,25 @@
                                 <w:sz w:val="15"/>
                                 <w:szCs w:val="15"/>
                               </w:rPr>
-                              <w:t xml:space="preserve">    filter(Country == country) %&gt;%</w:t>
+                              <w:t xml:space="preserve">    </w:t>
+                            </w:r>
+                            <w:proofErr w:type="gramStart"/>
+                            <w:r>
+                              <w:rPr>
+                                <w:rFonts w:ascii="Courier New" w:hAnsi="Courier New" w:cs="Courier New"/>
+                                <w:sz w:val="15"/>
+                                <w:szCs w:val="15"/>
+                              </w:rPr>
+                              <w:t>filter(</w:t>
+                            </w:r>
+                            <w:proofErr w:type="gramEnd"/>
+                            <w:r>
+                              <w:rPr>
+                                <w:rFonts w:ascii="Courier New" w:hAnsi="Courier New" w:cs="Courier New"/>
+                                <w:sz w:val="15"/>
+                                <w:szCs w:val="15"/>
+                              </w:rPr>
+                              <w:t>Country == country) %&gt;%</w:t>
                             </w:r>
                           </w:p>
                           <w:p>
@@ -1934,7 +2115,53 @@
                                 <w:sz w:val="15"/>
                                 <w:szCs w:val="15"/>
                               </w:rPr>
-                              <w:t xml:space="preserve">    distinct(InvoiceNo, StockCode)</w:t>
+                              <w:t xml:space="preserve">    </w:t>
+                            </w:r>
+                            <w:proofErr w:type="gramStart"/>
+                            <w:r>
+                              <w:rPr>
+                                <w:rFonts w:ascii="Courier New" w:hAnsi="Courier New" w:cs="Courier New"/>
+                                <w:sz w:val="15"/>
+                                <w:szCs w:val="15"/>
+                              </w:rPr>
+                              <w:t>distinct(</w:t>
+                            </w:r>
+                            <w:proofErr w:type="spellStart"/>
+                            <w:proofErr w:type="gramEnd"/>
+                            <w:r>
+                              <w:rPr>
+                                <w:rFonts w:ascii="Courier New" w:hAnsi="Courier New" w:cs="Courier New"/>
+                                <w:sz w:val="15"/>
+                                <w:szCs w:val="15"/>
+                              </w:rPr>
+                              <w:t>InvoiceNo</w:t>
+                            </w:r>
+                            <w:proofErr w:type="spellEnd"/>
+                            <w:r>
+                              <w:rPr>
+                                <w:rFonts w:ascii="Courier New" w:hAnsi="Courier New" w:cs="Courier New"/>
+                                <w:sz w:val="15"/>
+                                <w:szCs w:val="15"/>
+                              </w:rPr>
+                              <w:t xml:space="preserve">, </w:t>
+                            </w:r>
+                            <w:proofErr w:type="spellStart"/>
+                            <w:r>
+                              <w:rPr>
+                                <w:rFonts w:ascii="Courier New" w:hAnsi="Courier New" w:cs="Courier New"/>
+                                <w:sz w:val="15"/>
+                                <w:szCs w:val="15"/>
+                              </w:rPr>
+                              <w:t>StockCode</w:t>
+                            </w:r>
+                            <w:proofErr w:type="spellEnd"/>
+                            <w:r>
+                              <w:rPr>
+                                <w:rFonts w:ascii="Courier New" w:hAnsi="Courier New" w:cs="Courier New"/>
+                                <w:sz w:val="15"/>
+                                <w:szCs w:val="15"/>
+                              </w:rPr>
+                              <w:t>)</w:t>
                             </w:r>
                           </w:p>
                           <w:p>
@@ -1985,7 +2212,71 @@
                                 <w:sz w:val="15"/>
                                 <w:szCs w:val="15"/>
                               </w:rPr>
-                              <w:t xml:space="preserve">  trans_list &lt;- split(country_data$StockCode, country_data$InvoiceNo)</w:t>
+                              <w:t xml:space="preserve">  </w:t>
+                            </w:r>
+                            <w:proofErr w:type="spellStart"/>
+                            <w:r>
+                              <w:rPr>
+                                <w:rFonts w:ascii="Courier New" w:hAnsi="Courier New" w:cs="Courier New"/>
+                                <w:sz w:val="15"/>
+                                <w:szCs w:val="15"/>
+                              </w:rPr>
+                              <w:t>trans_list</w:t>
+                            </w:r>
+                            <w:proofErr w:type="spellEnd"/>
+                            <w:r>
+                              <w:rPr>
+                                <w:rFonts w:ascii="Courier New" w:hAnsi="Courier New" w:cs="Courier New"/>
+                                <w:sz w:val="15"/>
+                                <w:szCs w:val="15"/>
+                              </w:rPr>
+                              <w:t xml:space="preserve"> &lt;- </w:t>
+                            </w:r>
+                            <w:proofErr w:type="gramStart"/>
+                            <w:r>
+                              <w:rPr>
+                                <w:rFonts w:ascii="Courier New" w:hAnsi="Courier New" w:cs="Courier New"/>
+                                <w:sz w:val="15"/>
+                                <w:szCs w:val="15"/>
+                              </w:rPr>
+                              <w:t>split(</w:t>
+                            </w:r>
+                            <w:proofErr w:type="spellStart"/>
+                            <w:proofErr w:type="gramEnd"/>
+                            <w:r>
+                              <w:rPr>
+                                <w:rFonts w:ascii="Courier New" w:hAnsi="Courier New" w:cs="Courier New"/>
+                                <w:sz w:val="15"/>
+                                <w:szCs w:val="15"/>
+                              </w:rPr>
+                              <w:t>country_data$StockCode</w:t>
+                            </w:r>
+                            <w:proofErr w:type="spellEnd"/>
+                            <w:r>
+                              <w:rPr>
+                                <w:rFonts w:ascii="Courier New" w:hAnsi="Courier New" w:cs="Courier New"/>
+                                <w:sz w:val="15"/>
+                                <w:szCs w:val="15"/>
+                              </w:rPr>
+                              <w:t xml:space="preserve">, </w:t>
+                            </w:r>
+                            <w:proofErr w:type="spellStart"/>
+                            <w:r>
+                              <w:rPr>
+                                <w:rFonts w:ascii="Courier New" w:hAnsi="Courier New" w:cs="Courier New"/>
+                                <w:sz w:val="15"/>
+                                <w:szCs w:val="15"/>
+                              </w:rPr>
+                              <w:t>country_data$InvoiceNo</w:t>
+                            </w:r>
+                            <w:proofErr w:type="spellEnd"/>
+                            <w:r>
+                              <w:rPr>
+                                <w:rFonts w:ascii="Courier New" w:hAnsi="Courier New" w:cs="Courier New"/>
+                                <w:sz w:val="15"/>
+                                <w:szCs w:val="15"/>
+                              </w:rPr>
+                              <w:t>)</w:t>
                             </w:r>
                           </w:p>
                           <w:p>
@@ -2002,7 +2293,35 @@
                                 <w:sz w:val="15"/>
                                 <w:szCs w:val="15"/>
                               </w:rPr>
-                              <w:t xml:space="preserve">  transactions &lt;- as(trans_list, "transactions")</w:t>
+                              <w:t xml:space="preserve">  transactions &lt;- </w:t>
+                            </w:r>
+                            <w:proofErr w:type="gramStart"/>
+                            <w:r>
+                              <w:rPr>
+                                <w:rFonts w:ascii="Courier New" w:hAnsi="Courier New" w:cs="Courier New"/>
+                                <w:sz w:val="15"/>
+                                <w:szCs w:val="15"/>
+                              </w:rPr>
+                              <w:t>as(</w:t>
+                            </w:r>
+                            <w:proofErr w:type="spellStart"/>
+                            <w:proofErr w:type="gramEnd"/>
+                            <w:r>
+                              <w:rPr>
+                                <w:rFonts w:ascii="Courier New" w:hAnsi="Courier New" w:cs="Courier New"/>
+                                <w:sz w:val="15"/>
+                                <w:szCs w:val="15"/>
+                              </w:rPr>
+                              <w:t>trans_list</w:t>
+                            </w:r>
+                            <w:proofErr w:type="spellEnd"/>
+                            <w:r>
+                              <w:rPr>
+                                <w:rFonts w:ascii="Courier New" w:hAnsi="Courier New" w:cs="Courier New"/>
+                                <w:sz w:val="15"/>
+                                <w:szCs w:val="15"/>
+                              </w:rPr>
+                              <w:t>, "transactions")</w:t>
                             </w:r>
                           </w:p>
                           <w:p>
@@ -2036,8 +2355,18 @@
                                 <w:sz w:val="15"/>
                                 <w:szCs w:val="15"/>
                               </w:rPr>
-                              <w:t># Run Apriori</w:t>
-                            </w:r>
+                              <w:t xml:space="preserve"># Run </w:t>
+                            </w:r>
+                            <w:proofErr w:type="spellStart"/>
+                            <w:r>
+                              <w:rPr>
+                                <w:rFonts w:ascii="Courier New" w:hAnsi="Courier New" w:cs="Courier New"/>
+                                <w:sz w:val="15"/>
+                                <w:szCs w:val="15"/>
+                              </w:rPr>
+                              <w:t>Apriori</w:t>
+                            </w:r>
+                            <w:proofErr w:type="spellEnd"/>
                           </w:p>
                           <w:p>
                             <w:pPr>
@@ -2053,7 +2382,53 @@
                                 <w:sz w:val="15"/>
                                 <w:szCs w:val="15"/>
                               </w:rPr>
-                              <w:t xml:space="preserve">  rules &lt;- apriori(transactions, parameter = list(supp = 0.01, conf = 0.5, minlen = 2))</w:t>
+                              <w:t xml:space="preserve">  rules &lt;- </w:t>
+                            </w:r>
+                            <w:proofErr w:type="spellStart"/>
+                            <w:proofErr w:type="gramStart"/>
+                            <w:r>
+                              <w:rPr>
+                                <w:rFonts w:ascii="Courier New" w:hAnsi="Courier New" w:cs="Courier New"/>
+                                <w:sz w:val="15"/>
+                                <w:szCs w:val="15"/>
+                              </w:rPr>
+                              <w:t>apriori</w:t>
+                            </w:r>
+                            <w:proofErr w:type="spellEnd"/>
+                            <w:r>
+                              <w:rPr>
+                                <w:rFonts w:ascii="Courier New" w:hAnsi="Courier New" w:cs="Courier New"/>
+                                <w:sz w:val="15"/>
+                                <w:szCs w:val="15"/>
+                              </w:rPr>
+                              <w:t>(</w:t>
+                            </w:r>
+                            <w:proofErr w:type="gramEnd"/>
+                            <w:r>
+                              <w:rPr>
+                                <w:rFonts w:ascii="Courier New" w:hAnsi="Courier New" w:cs="Courier New"/>
+                                <w:sz w:val="15"/>
+                                <w:szCs w:val="15"/>
+                              </w:rPr>
+                              <w:t xml:space="preserve">transactions, parameter = list(supp = 0.01, conf = 0.5, </w:t>
+                            </w:r>
+                            <w:proofErr w:type="spellStart"/>
+                            <w:r>
+                              <w:rPr>
+                                <w:rFonts w:ascii="Courier New" w:hAnsi="Courier New" w:cs="Courier New"/>
+                                <w:sz w:val="15"/>
+                                <w:szCs w:val="15"/>
+                              </w:rPr>
+                              <w:t>minlen</w:t>
+                            </w:r>
+                            <w:proofErr w:type="spellEnd"/>
+                            <w:r>
+                              <w:rPr>
+                                <w:rFonts w:ascii="Courier New" w:hAnsi="Courier New" w:cs="Courier New"/>
+                                <w:sz w:val="15"/>
+                                <w:szCs w:val="15"/>
+                              </w:rPr>
+                              <w:t xml:space="preserve"> = 2))</w:t>
                             </w:r>
                           </w:p>
                           <w:p>
@@ -2087,7 +2462,25 @@
                                 <w:sz w:val="15"/>
                                 <w:szCs w:val="15"/>
                               </w:rPr>
-                              <w:t xml:space="preserve">  rules &lt;- sort(rules, by = "lift", decreasing = TRUE)</w:t>
+                              <w:t xml:space="preserve">  rules &lt;- </w:t>
+                            </w:r>
+                            <w:proofErr w:type="gramStart"/>
+                            <w:r>
+                              <w:rPr>
+                                <w:rFonts w:ascii="Courier New" w:hAnsi="Courier New" w:cs="Courier New"/>
+                                <w:sz w:val="15"/>
+                                <w:szCs w:val="15"/>
+                              </w:rPr>
+                              <w:t>sort(</w:t>
+                            </w:r>
+                            <w:proofErr w:type="gramEnd"/>
+                            <w:r>
+                              <w:rPr>
+                                <w:rFonts w:ascii="Courier New" w:hAnsi="Courier New" w:cs="Courier New"/>
+                                <w:sz w:val="15"/>
+                                <w:szCs w:val="15"/>
+                              </w:rPr>
+                              <w:t>rules, by = "lift", decreasing = TRUE)</w:t>
                             </w:r>
                           </w:p>
                           <w:p>
@@ -2155,7 +2548,25 @@
                                 <w:sz w:val="15"/>
                                 <w:szCs w:val="15"/>
                               </w:rPr>
-                              <w:t xml:space="preserve">    cat("No rules found for", country, "\n")</w:t>
+                              <w:t xml:space="preserve">    </w:t>
+                            </w:r>
+                            <w:proofErr w:type="gramStart"/>
+                            <w:r>
+                              <w:rPr>
+                                <w:rFonts w:ascii="Courier New" w:hAnsi="Courier New" w:cs="Courier New"/>
+                                <w:sz w:val="15"/>
+                                <w:szCs w:val="15"/>
+                              </w:rPr>
+                              <w:t>cat(</w:t>
+                            </w:r>
+                            <w:proofErr w:type="gramEnd"/>
+                            <w:r>
+                              <w:rPr>
+                                <w:rFonts w:ascii="Courier New" w:hAnsi="Courier New" w:cs="Courier New"/>
+                                <w:sz w:val="15"/>
+                                <w:szCs w:val="15"/>
+                              </w:rPr>
+                              <w:t>"No rules found for", country, "\n")</w:t>
                             </w:r>
                           </w:p>
                           <w:p>
@@ -2206,7 +2617,61 @@
                                 <w:sz w:val="15"/>
                                 <w:szCs w:val="15"/>
                               </w:rPr>
-                              <w:t xml:space="preserve">    rule_df &lt;- as(rules, "data.frame")</w:t>
+                              <w:t xml:space="preserve">    </w:t>
+                            </w:r>
+                            <w:proofErr w:type="spellStart"/>
+                            <w:r>
+                              <w:rPr>
+                                <w:rFonts w:ascii="Courier New" w:hAnsi="Courier New" w:cs="Courier New"/>
+                                <w:sz w:val="15"/>
+                                <w:szCs w:val="15"/>
+                              </w:rPr>
+                              <w:t>rule_df</w:t>
+                            </w:r>
+                            <w:proofErr w:type="spellEnd"/>
+                            <w:r>
+                              <w:rPr>
+                                <w:rFonts w:ascii="Courier New" w:hAnsi="Courier New" w:cs="Courier New"/>
+                                <w:sz w:val="15"/>
+                                <w:szCs w:val="15"/>
+                              </w:rPr>
+                              <w:t xml:space="preserve"> &lt;- </w:t>
+                            </w:r>
+                            <w:proofErr w:type="gramStart"/>
+                            <w:r>
+                              <w:rPr>
+                                <w:rFonts w:ascii="Courier New" w:hAnsi="Courier New" w:cs="Courier New"/>
+                                <w:sz w:val="15"/>
+                                <w:szCs w:val="15"/>
+                              </w:rPr>
+                              <w:t>as(</w:t>
+                            </w:r>
+                            <w:proofErr w:type="gramEnd"/>
+                            <w:r>
+                              <w:rPr>
+                                <w:rFonts w:ascii="Courier New" w:hAnsi="Courier New" w:cs="Courier New"/>
+                                <w:sz w:val="15"/>
+                                <w:szCs w:val="15"/>
+                              </w:rPr>
+                              <w:t>rules, "</w:t>
+                            </w:r>
+                            <w:proofErr w:type="spellStart"/>
+                            <w:r>
+                              <w:rPr>
+                                <w:rFonts w:ascii="Courier New" w:hAnsi="Courier New" w:cs="Courier New"/>
+                                <w:sz w:val="15"/>
+                                <w:szCs w:val="15"/>
+                              </w:rPr>
+                              <w:t>data.frame</w:t>
+                            </w:r>
+                            <w:proofErr w:type="spellEnd"/>
+                            <w:r>
+                              <w:rPr>
+                                <w:rFonts w:ascii="Courier New" w:hAnsi="Courier New" w:cs="Courier New"/>
+                                <w:sz w:val="15"/>
+                                <w:szCs w:val="15"/>
+                              </w:rPr>
+                              <w:t>")</w:t>
                             </w:r>
                           </w:p>
                           <w:p>
@@ -2223,7 +2688,79 @@
                                 <w:sz w:val="15"/>
                                 <w:szCs w:val="15"/>
                               </w:rPr>
-                              <w:t xml:space="preserve">    rule_df$LHS_Desc &lt;- get_descriptions(lhs(rules), stock_map)</w:t>
+                              <w:t xml:space="preserve">    </w:t>
+                            </w:r>
+                            <w:proofErr w:type="spellStart"/>
+                            <w:r>
+                              <w:rPr>
+                                <w:rFonts w:ascii="Courier New" w:hAnsi="Courier New" w:cs="Courier New"/>
+                                <w:sz w:val="15"/>
+                                <w:szCs w:val="15"/>
+                              </w:rPr>
+                              <w:t>rule_df$LHS_Desc</w:t>
+                            </w:r>
+                            <w:proofErr w:type="spellEnd"/>
+                            <w:r>
+                              <w:rPr>
+                                <w:rFonts w:ascii="Courier New" w:hAnsi="Courier New" w:cs="Courier New"/>
+                                <w:sz w:val="15"/>
+                                <w:szCs w:val="15"/>
+                              </w:rPr>
+                              <w:t xml:space="preserve"> &lt;- </w:t>
+                            </w:r>
+                            <w:proofErr w:type="spellStart"/>
+                            <w:r>
+                              <w:rPr>
+                                <w:rFonts w:ascii="Courier New" w:hAnsi="Courier New" w:cs="Courier New"/>
+                                <w:sz w:val="15"/>
+                                <w:szCs w:val="15"/>
+                              </w:rPr>
+                              <w:t>get_descriptions</w:t>
+                            </w:r>
+                            <w:proofErr w:type="spellEnd"/>
+                            <w:r>
+                              <w:rPr>
+                                <w:rFonts w:ascii="Courier New" w:hAnsi="Courier New" w:cs="Courier New"/>
+                                <w:sz w:val="15"/>
+                                <w:szCs w:val="15"/>
+                              </w:rPr>
+                              <w:t>(</w:t>
+                            </w:r>
+                            <w:proofErr w:type="spellStart"/>
+                            <w:r>
+                              <w:rPr>
+                                <w:rFonts w:ascii="Courier New" w:hAnsi="Courier New" w:cs="Courier New"/>
+                                <w:sz w:val="15"/>
+                                <w:szCs w:val="15"/>
+                              </w:rPr>
+                              <w:t>lhs</w:t>
+                            </w:r>
+                            <w:proofErr w:type="spellEnd"/>
+                            <w:r>
+                              <w:rPr>
+                                <w:rFonts w:ascii="Courier New" w:hAnsi="Courier New" w:cs="Courier New"/>
+                                <w:sz w:val="15"/>
+                                <w:szCs w:val="15"/>
+                              </w:rPr>
+                              <w:t xml:space="preserve">(rules), </w:t>
+                            </w:r>
+                            <w:proofErr w:type="spellStart"/>
+                            <w:r>
+                              <w:rPr>
+                                <w:rFonts w:ascii="Courier New" w:hAnsi="Courier New" w:cs="Courier New"/>
+                                <w:sz w:val="15"/>
+                                <w:szCs w:val="15"/>
+                              </w:rPr>
+                              <w:t>stock_map</w:t>
+                            </w:r>
+                            <w:proofErr w:type="spellEnd"/>
+                            <w:r>
+                              <w:rPr>
+                                <w:rFonts w:ascii="Courier New" w:hAnsi="Courier New" w:cs="Courier New"/>
+                                <w:sz w:val="15"/>
+                                <w:szCs w:val="15"/>
+                              </w:rPr>
+                              <w:t>)</w:t>
                             </w:r>
                           </w:p>
                           <w:p>
@@ -2240,7 +2777,79 @@
                                 <w:sz w:val="15"/>
                                 <w:szCs w:val="15"/>
                               </w:rPr>
-                              <w:t xml:space="preserve">    rule_df$RHS_Desc &lt;- get_descriptions(rhs(rules), stock_map)</w:t>
+                              <w:t xml:space="preserve">    </w:t>
+                            </w:r>
+                            <w:proofErr w:type="spellStart"/>
+                            <w:r>
+                              <w:rPr>
+                                <w:rFonts w:ascii="Courier New" w:hAnsi="Courier New" w:cs="Courier New"/>
+                                <w:sz w:val="15"/>
+                                <w:szCs w:val="15"/>
+                              </w:rPr>
+                              <w:t>rule_df$RHS_Desc</w:t>
+                            </w:r>
+                            <w:proofErr w:type="spellEnd"/>
+                            <w:r>
+                              <w:rPr>
+                                <w:rFonts w:ascii="Courier New" w:hAnsi="Courier New" w:cs="Courier New"/>
+                                <w:sz w:val="15"/>
+                                <w:szCs w:val="15"/>
+                              </w:rPr>
+                              <w:t xml:space="preserve"> &lt;- </w:t>
+                            </w:r>
+                            <w:proofErr w:type="spellStart"/>
+                            <w:r>
+                              <w:rPr>
+                                <w:rFonts w:ascii="Courier New" w:hAnsi="Courier New" w:cs="Courier New"/>
+                                <w:sz w:val="15"/>
+                                <w:szCs w:val="15"/>
+                              </w:rPr>
+                              <w:t>get_descriptions</w:t>
+                            </w:r>
+                            <w:proofErr w:type="spellEnd"/>
+                            <w:r>
+                              <w:rPr>
+                                <w:rFonts w:ascii="Courier New" w:hAnsi="Courier New" w:cs="Courier New"/>
+                                <w:sz w:val="15"/>
+                                <w:szCs w:val="15"/>
+                              </w:rPr>
+                              <w:t>(</w:t>
+                            </w:r>
+                            <w:proofErr w:type="spellStart"/>
+                            <w:r>
+                              <w:rPr>
+                                <w:rFonts w:ascii="Courier New" w:hAnsi="Courier New" w:cs="Courier New"/>
+                                <w:sz w:val="15"/>
+                                <w:szCs w:val="15"/>
+                              </w:rPr>
+                              <w:t>rhs</w:t>
+                            </w:r>
+                            <w:proofErr w:type="spellEnd"/>
+                            <w:r>
+                              <w:rPr>
+                                <w:rFonts w:ascii="Courier New" w:hAnsi="Courier New" w:cs="Courier New"/>
+                                <w:sz w:val="15"/>
+                                <w:szCs w:val="15"/>
+                              </w:rPr>
+                              <w:t xml:space="preserve">(rules), </w:t>
+                            </w:r>
+                            <w:proofErr w:type="spellStart"/>
+                            <w:r>
+                              <w:rPr>
+                                <w:rFonts w:ascii="Courier New" w:hAnsi="Courier New" w:cs="Courier New"/>
+                                <w:sz w:val="15"/>
+                                <w:szCs w:val="15"/>
+                              </w:rPr>
+                              <w:t>stock_map</w:t>
+                            </w:r>
+                            <w:proofErr w:type="spellEnd"/>
+                            <w:r>
+                              <w:rPr>
+                                <w:rFonts w:ascii="Courier New" w:hAnsi="Courier New" w:cs="Courier New"/>
+                                <w:sz w:val="15"/>
+                                <w:szCs w:val="15"/>
+                              </w:rPr>
+                              <w:t>)</w:t>
                             </w:r>
                           </w:p>
                           <w:p>
@@ -2274,7 +2883,43 @@
                                 <w:sz w:val="15"/>
                                 <w:szCs w:val="15"/>
                               </w:rPr>
-                              <w:t xml:space="preserve">    cat("\nTop 10 rules by lift for", country, ":\n")</w:t>
+                              <w:t xml:space="preserve">    </w:t>
+                            </w:r>
+                            <w:proofErr w:type="gramStart"/>
+                            <w:r>
+                              <w:rPr>
+                                <w:rFonts w:ascii="Courier New" w:hAnsi="Courier New" w:cs="Courier New"/>
+                                <w:sz w:val="15"/>
+                                <w:szCs w:val="15"/>
+                              </w:rPr>
+                              <w:t>cat(</w:t>
+                            </w:r>
+                            <w:proofErr w:type="gramEnd"/>
+                            <w:r>
+                              <w:rPr>
+                                <w:rFonts w:ascii="Courier New" w:hAnsi="Courier New" w:cs="Courier New"/>
+                                <w:sz w:val="15"/>
+                                <w:szCs w:val="15"/>
+                              </w:rPr>
+                              <w:t>"\</w:t>
+                            </w:r>
+                            <w:proofErr w:type="spellStart"/>
+                            <w:r>
+                              <w:rPr>
+                                <w:rFonts w:ascii="Courier New" w:hAnsi="Courier New" w:cs="Courier New"/>
+                                <w:sz w:val="15"/>
+                                <w:szCs w:val="15"/>
+                              </w:rPr>
+                              <w:t>nTop</w:t>
+                            </w:r>
+                            <w:proofErr w:type="spellEnd"/>
+                            <w:r>
+                              <w:rPr>
+                                <w:rFonts w:ascii="Courier New" w:hAnsi="Courier New" w:cs="Courier New"/>
+                                <w:sz w:val="15"/>
+                                <w:szCs w:val="15"/>
+                              </w:rPr>
+                              <w:t xml:space="preserve"> 10 rules by lift for", country, ":\n")</w:t>
                             </w:r>
                           </w:p>
                           <w:p>
@@ -2291,7 +2936,35 @@
                                 <w:sz w:val="15"/>
                                 <w:szCs w:val="15"/>
                               </w:rPr>
-                              <w:t xml:space="preserve">    print(rule_df %&gt;%</w:t>
+                              <w:t xml:space="preserve">    </w:t>
+                            </w:r>
+                            <w:proofErr w:type="gramStart"/>
+                            <w:r>
+                              <w:rPr>
+                                <w:rFonts w:ascii="Courier New" w:hAnsi="Courier New" w:cs="Courier New"/>
+                                <w:sz w:val="15"/>
+                                <w:szCs w:val="15"/>
+                              </w:rPr>
+                              <w:t>print(</w:t>
+                            </w:r>
+                            <w:proofErr w:type="spellStart"/>
+                            <w:proofErr w:type="gramEnd"/>
+                            <w:r>
+                              <w:rPr>
+                                <w:rFonts w:ascii="Courier New" w:hAnsi="Courier New" w:cs="Courier New"/>
+                                <w:sz w:val="15"/>
+                                <w:szCs w:val="15"/>
+                              </w:rPr>
+                              <w:t>rule_df</w:t>
+                            </w:r>
+                            <w:proofErr w:type="spellEnd"/>
+                            <w:r>
+                              <w:rPr>
+                                <w:rFonts w:ascii="Courier New" w:hAnsi="Courier New" w:cs="Courier New"/>
+                                <w:sz w:val="15"/>
+                                <w:szCs w:val="15"/>
+                              </w:rPr>
+                              <w:t xml:space="preserve"> %&gt;%</w:t>
                             </w:r>
                           </w:p>
                           <w:p>
@@ -2308,7 +2981,53 @@
                                 <w:sz w:val="15"/>
                                 <w:szCs w:val="15"/>
                               </w:rPr>
-                              <w:t xml:space="preserve">      select(LHS_Desc, RHS_Desc, support, confidence, lift) %&gt;%</w:t>
+                              <w:t xml:space="preserve">      </w:t>
+                            </w:r>
+                            <w:proofErr w:type="gramStart"/>
+                            <w:r>
+                              <w:rPr>
+                                <w:rFonts w:ascii="Courier New" w:hAnsi="Courier New" w:cs="Courier New"/>
+                                <w:sz w:val="15"/>
+                                <w:szCs w:val="15"/>
+                              </w:rPr>
+                              <w:t>select(</w:t>
+                            </w:r>
+                            <w:proofErr w:type="spellStart"/>
+                            <w:proofErr w:type="gramEnd"/>
+                            <w:r>
+                              <w:rPr>
+                                <w:rFonts w:ascii="Courier New" w:hAnsi="Courier New" w:cs="Courier New"/>
+                                <w:sz w:val="15"/>
+                                <w:szCs w:val="15"/>
+                              </w:rPr>
+                              <w:t>LHS_Desc</w:t>
+                            </w:r>
+                            <w:proofErr w:type="spellEnd"/>
+                            <w:r>
+                              <w:rPr>
+                                <w:rFonts w:ascii="Courier New" w:hAnsi="Courier New" w:cs="Courier New"/>
+                                <w:sz w:val="15"/>
+                                <w:szCs w:val="15"/>
+                              </w:rPr>
+                              <w:t xml:space="preserve">, </w:t>
+                            </w:r>
+                            <w:proofErr w:type="spellStart"/>
+                            <w:r>
+                              <w:rPr>
+                                <w:rFonts w:ascii="Courier New" w:hAnsi="Courier New" w:cs="Courier New"/>
+                                <w:sz w:val="15"/>
+                                <w:szCs w:val="15"/>
+                              </w:rPr>
+                              <w:t>RHS_Desc</w:t>
+                            </w:r>
+                            <w:proofErr w:type="spellEnd"/>
+                            <w:r>
+                              <w:rPr>
+                                <w:rFonts w:ascii="Courier New" w:hAnsi="Courier New" w:cs="Courier New"/>
+                                <w:sz w:val="15"/>
+                                <w:szCs w:val="15"/>
+                              </w:rPr>
+                              <w:t>, support, confidence, lift) %&gt;%</w:t>
                             </w:r>
                           </w:p>
                           <w:p>
@@ -2342,7 +3061,25 @@
                                 <w:sz w:val="15"/>
                                 <w:szCs w:val="15"/>
                               </w:rPr>
-                              <w:t xml:space="preserve">      head(20))</w:t>
+                              <w:t xml:space="preserve">      </w:t>
+                            </w:r>
+                            <w:proofErr w:type="gramStart"/>
+                            <w:r>
+                              <w:rPr>
+                                <w:rFonts w:ascii="Courier New" w:hAnsi="Courier New" w:cs="Courier New"/>
+                                <w:sz w:val="15"/>
+                                <w:szCs w:val="15"/>
+                              </w:rPr>
+                              <w:t>head(</w:t>
+                            </w:r>
+                            <w:proofErr w:type="gramEnd"/>
+                            <w:r>
+                              <w:rPr>
+                                <w:rFonts w:ascii="Courier New" w:hAnsi="Courier New" w:cs="Courier New"/>
+                                <w:sz w:val="15"/>
+                                <w:szCs w:val="15"/>
+                              </w:rPr>
+                              <w:t>20))</w:t>
                             </w:r>
                           </w:p>
                           <w:p>
@@ -3705,10 +4442,16 @@
         <w:t xml:space="preserve"> run was done with a minimum support of 1%, confidence of 50%, and at least 2 items per rule. Although 70% - 80% will result strong reliable rules</w:t>
       </w:r>
       <w:r>
-        <w:t xml:space="preserve"> it will </w:t>
-      </w:r>
-      <w:r>
-        <w:t>but it could lead to miss useful rules.</w:t>
+        <w:t xml:space="preserve"> </w:t>
+      </w:r>
+      <w:r>
+        <w:t xml:space="preserve">but it could lead to </w:t>
+      </w:r>
+      <w:r>
+        <w:t>less</w:t>
+      </w:r>
+      <w:r>
+        <w:t xml:space="preserve"> useful rules.</w:t>
       </w:r>
     </w:p>
     <w:p/>
@@ -4615,17 +5358,54 @@
         <w:pStyle w:val="ListParagraph"/>
       </w:pPr>
       <w:r>
-        <w:t xml:space="preserve">Each column had few missing </w:t>
+        <w:t>Some</w:t>
+      </w:r>
+      <w:r>
+        <w:t xml:space="preserve"> column had few missing </w:t>
       </w:r>
       <w:r>
         <w:t>values,</w:t>
       </w:r>
       <w:r>
-        <w:t xml:space="preserve"> and it was decided to remove those.</w:t>
-      </w:r>
-      <w:r>
-        <w:t xml:space="preserve"> This removed 33 entries from the dataset.</w:t>
-      </w:r>
+        <w:t xml:space="preserve"> and it was decided </w:t>
+      </w:r>
+      <w:r>
+        <w:t xml:space="preserve">to </w:t>
+      </w:r>
+      <w:r>
+        <w:rPr>
+          <w:b/>
+          <w:bCs/>
+          <w:u w:val="single"/>
+        </w:rPr>
+        <w:t>impute</w:t>
+      </w:r>
+      <w:r>
+        <w:t xml:space="preserve"> the</w:t>
+      </w:r>
+      <w:r>
+        <w:t>se</w:t>
+      </w:r>
+      <w:r>
+        <w:t xml:space="preserve"> missing values rather than </w:t>
+      </w:r>
+      <w:r>
+        <w:t>removing</w:t>
+      </w:r>
+      <w:r>
+        <w:t xml:space="preserve"> them</w:t>
+      </w:r>
+      <w:r>
+        <w:t xml:space="preserve"> from the dataset</w:t>
+      </w:r>
+      <w:r>
+        <w:t>.</w:t>
+      </w:r>
+    </w:p>
+    <w:p>
+      <w:pPr>
+        <w:pStyle w:val="ListParagraph"/>
+      </w:pPr>
     </w:p>
     <w:p>
       <w:pPr>
@@ -4648,10 +5428,10 @@
           <w:noProof/>
         </w:rPr>
         <w:drawing>
-          <wp:inline distT="0" distB="0" distL="0" distR="0" wp14:anchorId="0C07EA43" wp14:editId="1AC3654D">
-            <wp:extent cx="5943600" cy="2659380"/>
-            <wp:effectExtent l="0" t="0" r="0" b="0"/>
-            <wp:docPr id="227642195" name="Picture 10"/>
+          <wp:inline distT="0" distB="0" distL="0" distR="0" wp14:anchorId="238990A4" wp14:editId="198E9BD4">
+            <wp:extent cx="5943600" cy="2371725"/>
+            <wp:effectExtent l="0" t="0" r="0" b="3175"/>
+            <wp:docPr id="415882917" name="Picture 8" descr="A screenshot of a computer&#10;&#10;AI-generated content may be incorrect."/>
             <wp:cNvGraphicFramePr>
               <a:graphicFrameLocks xmlns:a="http://schemas.openxmlformats.org/drawingml/2006/main" noChangeAspect="1"/>
             </wp:cNvGraphicFramePr>
@@ -4659,7 +5439,7 @@
               <a:graphicData uri="http://schemas.openxmlformats.org/drawingml/2006/picture">
                 <pic:pic xmlns:pic="http://schemas.openxmlformats.org/drawingml/2006/picture">
                   <pic:nvPicPr>
-                    <pic:cNvPr id="227642195" name="Picture 227642195"/>
+                    <pic:cNvPr id="415882917" name="Picture 8" descr="A screenshot of a computer&#10;&#10;AI-generated content may be incorrect."/>
                     <pic:cNvPicPr/>
                   </pic:nvPicPr>
                   <pic:blipFill>
@@ -4677,7 +5457,7 @@
                   <pic:spPr>
                     <a:xfrm>
                       <a:off x="0" y="0"/>
-                      <a:ext cx="5943600" cy="2659380"/>
+                      <a:ext cx="5943600" cy="2371725"/>
                     </a:xfrm>
                     <a:prstGeom prst="rect">
                       <a:avLst/>
@@ -4691,20 +5471,83 @@
       </w:r>
     </w:p>
     <w:p>
-      <w:r>
-        <w:t xml:space="preserve">It seems there aren’t any extreme outliers, however it was decided to remove outliers using IQR method. </w:t>
-      </w:r>
-      <w:r>
-        <w:t>This will be beneficial as PCA is based on variance and covariance, and having outliers may orient principal components toward those outliers which could lead to misleading directions and poor clustering. Therefore, having outliers skewed toward a few distant points.</w:t>
-      </w:r>
-    </w:p>
+      <w:pPr>
+        <w:jc w:val="center"/>
+      </w:pPr>
+    </w:p>
+    <w:p>
+      <w:pPr>
+        <w:jc w:val="center"/>
+      </w:pPr>
+    </w:p>
+    <w:p>
+      <w:pPr>
+        <w:jc w:val="center"/>
+      </w:pPr>
+    </w:p>
+    <w:p>
+      <w:pPr>
+        <w:jc w:val="center"/>
+      </w:pPr>
+    </w:p>
+    <w:p>
+      <w:r>
+        <w:lastRenderedPageBreak/>
+        <w:t>Outlier counts</w:t>
+      </w:r>
+    </w:p>
+    <w:p>
+      <w:pPr>
+        <w:jc w:val="center"/>
+      </w:pPr>
+      <w:r>
+        <w:drawing>
+          <wp:inline distT="0" distB="0" distL="0" distR="0" wp14:anchorId="2C6F92AA" wp14:editId="32054220">
+            <wp:extent cx="4396154" cy="2913391"/>
+            <wp:effectExtent l="0" t="0" r="0" b="0"/>
+            <wp:docPr id="867988320" name="Picture 1" descr="A screen shot of a computer code&#10;&#10;AI-generated content may be incorrect."/>
+            <wp:cNvGraphicFramePr>
+              <a:graphicFrameLocks xmlns:a="http://schemas.openxmlformats.org/drawingml/2006/main" noChangeAspect="1"/>
+            </wp:cNvGraphicFramePr>
+            <a:graphic xmlns:a="http://schemas.openxmlformats.org/drawingml/2006/main">
+              <a:graphicData uri="http://schemas.openxmlformats.org/drawingml/2006/picture">
+                <pic:pic xmlns:pic="http://schemas.openxmlformats.org/drawingml/2006/picture">
+                  <pic:nvPicPr>
+                    <pic:cNvPr id="867988320" name="Picture 1" descr="A screen shot of a computer code&#10;&#10;AI-generated content may be incorrect."/>
+                    <pic:cNvPicPr/>
+                  </pic:nvPicPr>
+                  <pic:blipFill>
+                    <a:blip r:embed="rId16"/>
+                    <a:stretch>
+                      <a:fillRect/>
+                    </a:stretch>
+                  </pic:blipFill>
+                  <pic:spPr>
+                    <a:xfrm>
+                      <a:off x="0" y="0"/>
+                      <a:ext cx="4416351" cy="2926776"/>
+                    </a:xfrm>
+                    <a:prstGeom prst="rect">
+                      <a:avLst/>
+                    </a:prstGeom>
+                  </pic:spPr>
+                </pic:pic>
+              </a:graphicData>
+            </a:graphic>
+          </wp:inline>
+        </w:drawing>
+      </w:r>
+    </w:p>
+    <w:p/>
     <w:p>
       <w:pPr>
         <w:pStyle w:val="ListParagraph"/>
       </w:pPr>
       <w:r>
-        <w:lastRenderedPageBreak/>
-        <w:t>Before Outlier Removal</w:t>
+        <w:t xml:space="preserve">Before Outlier </w:t>
+      </w:r>
+      <w:r>
+        <w:t>Capping</w:t>
       </w:r>
     </w:p>
     <w:p>
@@ -4731,7 +5574,7 @@
                     <pic:cNvPicPr/>
                   </pic:nvPicPr>
                   <pic:blipFill>
-                    <a:blip r:embed="rId16" cstate="print">
+                    <a:blip r:embed="rId17" cstate="print">
                       <a:extLst>
                         <a:ext uri="{28A0092B-C50C-407E-A947-70E740481C1C}">
                           <a14:useLocalDpi xmlns:a14="http://schemas.microsoft.com/office/drawing/2010/main" val="0"/>
@@ -4767,8 +5610,61 @@
       <w:pPr>
         <w:pStyle w:val="ListParagraph"/>
       </w:pPr>
-      <w:r>
-        <w:t>After Outlier Removal</w:t>
+    </w:p>
+    <w:p>
+      <w:pPr>
+        <w:rPr>
+          <w:color w:val="000000" w:themeColor="text1"/>
+        </w:rPr>
+      </w:pPr>
+      <w:r>
+        <w:rPr>
+          <w:color w:val="000000" w:themeColor="text1"/>
+        </w:rPr>
+        <w:lastRenderedPageBreak/>
+        <w:t xml:space="preserve">It was decided to replace </w:t>
+      </w:r>
+      <w:r>
+        <w:rPr>
+          <w:color w:val="000000" w:themeColor="text1"/>
+        </w:rPr>
+        <w:t>these outliers</w:t>
+      </w:r>
+      <w:r>
+        <w:rPr>
+          <w:color w:val="000000" w:themeColor="text1"/>
+        </w:rPr>
+        <w:t xml:space="preserve"> with a capping (</w:t>
+      </w:r>
+      <w:proofErr w:type="spellStart"/>
+      <w:r>
+        <w:rPr>
+          <w:color w:val="000000" w:themeColor="text1"/>
+        </w:rPr>
+        <w:t>winsorization</w:t>
+      </w:r>
+      <w:proofErr w:type="spellEnd"/>
+      <w:r>
+        <w:rPr>
+          <w:color w:val="000000" w:themeColor="text1"/>
+        </w:rPr>
+        <w:t>) function. This will be beneficial as PCA is based on variance and covariance, and having outliers may orient principal components toward those outliers which could lead to misleading directions and poor clustering. Therefore, having outliers skewed toward a few distant points.</w:t>
+      </w:r>
+    </w:p>
+    <w:p>
+      <w:pPr>
+        <w:pStyle w:val="ListParagraph"/>
+      </w:pPr>
+    </w:p>
+    <w:p>
+      <w:pPr>
+        <w:pStyle w:val="ListParagraph"/>
+      </w:pPr>
+      <w:r>
+        <w:t xml:space="preserve">After Outlier </w:t>
+      </w:r>
+      <w:r>
+        <w:t>Capped</w:t>
       </w:r>
     </w:p>
     <w:p>
@@ -4795,7 +5691,7 @@
                     <pic:cNvPicPr/>
                   </pic:nvPicPr>
                   <pic:blipFill>
-                    <a:blip r:embed="rId17" cstate="print">
+                    <a:blip r:embed="rId18" cstate="print">
                       <a:extLst>
                         <a:ext uri="{28A0092B-C50C-407E-A947-70E740481C1C}">
                           <a14:useLocalDpi xmlns:a14="http://schemas.microsoft.com/office/drawing/2010/main" val="0"/>
@@ -4825,6 +5721,9 @@
     <w:p>
       <w:pPr>
         <w:pStyle w:val="ListParagraph"/>
+        <w:rPr>
+          <w:color w:val="000000" w:themeColor="text1"/>
+        </w:rPr>
       </w:pPr>
     </w:p>
     <w:p>
@@ -4834,26 +5733,45 @@
           <w:ilvl w:val="0"/>
           <w:numId w:val="11"/>
         </w:numPr>
-      </w:pPr>
-      <w:r>
-        <w:t xml:space="preserve">After outlier removal feature </w:t>
-      </w:r>
-      <w:proofErr w:type="spellStart"/>
-      <w:r>
-        <w:t>scalas</w:t>
-      </w:r>
-      <w:proofErr w:type="spellEnd"/>
-      <w:r>
-        <w:t xml:space="preserve"> done for </w:t>
-      </w:r>
-      <w:r>
-        <w:t>standardization</w:t>
-      </w:r>
-      <w:r>
-        <w:t xml:space="preserve"> of columns. </w:t>
-      </w:r>
-      <w:r>
-        <w:t>So PCA won't be biased to larger values and K-Means won’t treat large-scale features as more prominent.</w:t>
+        <w:rPr>
+          <w:color w:val="000000" w:themeColor="text1"/>
+        </w:rPr>
+      </w:pPr>
+      <w:r>
+        <w:rPr>
+          <w:color w:val="000000" w:themeColor="text1"/>
+        </w:rPr>
+        <w:t xml:space="preserve">After </w:t>
+      </w:r>
+      <w:r>
+        <w:rPr>
+          <w:color w:val="000000" w:themeColor="text1"/>
+        </w:rPr>
+        <w:t>capping the outliers</w:t>
+      </w:r>
+      <w:r>
+        <w:rPr>
+          <w:color w:val="000000" w:themeColor="text1"/>
+        </w:rPr>
+        <w:t xml:space="preserve"> feature scal</w:t>
+      </w:r>
+      <w:r>
+        <w:rPr>
+          <w:color w:val="000000" w:themeColor="text1"/>
+        </w:rPr>
+        <w:t>ing</w:t>
+      </w:r>
+      <w:r>
+        <w:rPr>
+          <w:color w:val="000000" w:themeColor="text1"/>
+        </w:rPr>
+        <w:t xml:space="preserve"> done for standardization of columns. So PCA won't be biased to larger values and K-Means won’t treat large-scale features as more prominent.</w:t>
+      </w:r>
+      <w:r>
+        <w:rPr>
+          <w:color w:val="000000" w:themeColor="text1"/>
+        </w:rPr>
+        <w:br/>
       </w:r>
     </w:p>
     <w:p>
@@ -4914,7 +5832,7 @@
                     <pic:cNvPicPr/>
                   </pic:nvPicPr>
                   <pic:blipFill>
-                    <a:blip r:embed="rId18"/>
+                    <a:blip r:embed="rId19"/>
                     <a:stretch>
                       <a:fillRect/>
                     </a:stretch>
@@ -4941,14 +5859,12 @@
         <w:jc w:val="center"/>
       </w:pPr>
       <w:r>
-        <w:rPr>
-          <w:noProof/>
-        </w:rPr>
+        <w:lastRenderedPageBreak/>
         <w:drawing>
-          <wp:inline distT="0" distB="0" distL="0" distR="0" wp14:anchorId="05FBDB43" wp14:editId="2845BC2B">
-            <wp:extent cx="2602523" cy="2697506"/>
-            <wp:effectExtent l="0" t="0" r="1270" b="0"/>
-            <wp:docPr id="802802751" name="Picture 11"/>
+          <wp:inline distT="0" distB="0" distL="0" distR="0" wp14:anchorId="1CB907D1" wp14:editId="49808D9E">
+            <wp:extent cx="5943600" cy="4309110"/>
+            <wp:effectExtent l="0" t="0" r="0" b="0"/>
+            <wp:docPr id="1629698544" name="Picture 1" descr="A graph with numbers and lines&#10;&#10;AI-generated content may be incorrect."/>
             <wp:cNvGraphicFramePr>
               <a:graphicFrameLocks xmlns:a="http://schemas.openxmlformats.org/drawingml/2006/main" noChangeAspect="1"/>
             </wp:cNvGraphicFramePr>
@@ -4956,17 +5872,11 @@
               <a:graphicData uri="http://schemas.openxmlformats.org/drawingml/2006/picture">
                 <pic:pic xmlns:pic="http://schemas.openxmlformats.org/drawingml/2006/picture">
                   <pic:nvPicPr>
-                    <pic:cNvPr id="802802751" name="Picture 802802751"/>
+                    <pic:cNvPr id="1629698544" name="Picture 1" descr="A graph with numbers and lines&#10;&#10;AI-generated content may be incorrect."/>
                     <pic:cNvPicPr/>
                   </pic:nvPicPr>
                   <pic:blipFill>
-                    <a:blip r:embed="rId19" cstate="print">
-                      <a:extLst>
-                        <a:ext uri="{28A0092B-C50C-407E-A947-70E740481C1C}">
-                          <a14:useLocalDpi xmlns:a14="http://schemas.microsoft.com/office/drawing/2010/main" val="0"/>
-                        </a:ext>
-                      </a:extLst>
-                    </a:blip>
+                    <a:blip r:embed="rId20"/>
                     <a:stretch>
                       <a:fillRect/>
                     </a:stretch>
@@ -4974,7 +5884,7 @@
                   <pic:spPr>
                     <a:xfrm>
                       <a:off x="0" y="0"/>
-                      <a:ext cx="2631172" cy="2727201"/>
+                      <a:ext cx="5943600" cy="4309110"/>
                     </a:xfrm>
                     <a:prstGeom prst="rect">
                       <a:avLst/>
@@ -5056,23 +5966,47 @@
         <w:t xml:space="preserve"> Below</w:t>
       </w:r>
       <w:r>
-        <w:t xml:space="preserve"> cumulative variance plot, the black curve represents the cumulative variance, and the red dashed line represents the 90% threshold. The black curve crosses the red line between the 4th and 5th components indicating that the first five principal components capture over 90% of the total variance in the dataset.</w:t>
-      </w:r>
-    </w:p>
-    <w:p/>
+        <w:t xml:space="preserve"> cumulative variance plot, the black curve represents the cumulative variance, and the red dashed line represents the 90% threshold. The black curve crosses the red line </w:t>
+      </w:r>
+      <w:r>
+        <w:t>at the</w:t>
+      </w:r>
+      <w:r>
+        <w:t xml:space="preserve"> 5th </w:t>
+      </w:r>
+      <w:proofErr w:type="gramStart"/>
+      <w:r>
+        <w:t>component</w:t>
+      </w:r>
+      <w:r>
+        <w:t xml:space="preserve"> </w:t>
+      </w:r>
+      <w:r>
+        <w:t xml:space="preserve"> indicating</w:t>
+      </w:r>
+      <w:proofErr w:type="gramEnd"/>
+      <w:r>
+        <w:t xml:space="preserve"> that the first five principal components capture over 90% of the total variance in the dataset.</w:t>
+      </w:r>
+    </w:p>
     <w:p>
       <w:pPr>
         <w:jc w:val="center"/>
       </w:pPr>
+    </w:p>
+    <w:p>
+      <w:pPr>
+        <w:jc w:val="center"/>
+      </w:pPr>
       <w:r>
         <w:rPr>
           <w:noProof/>
         </w:rPr>
         <w:drawing>
-          <wp:inline distT="0" distB="0" distL="0" distR="0" wp14:anchorId="328E0405" wp14:editId="26BED3D1">
-            <wp:extent cx="2086749" cy="2162908"/>
+          <wp:inline distT="0" distB="0" distL="0" distR="0" wp14:anchorId="4A5EAB17" wp14:editId="4441F95E">
+            <wp:extent cx="3927231" cy="2847242"/>
             <wp:effectExtent l="0" t="0" r="0" b="0"/>
-            <wp:docPr id="1592056939" name="Picture 12"/>
+            <wp:docPr id="631000325" name="Picture 10" descr="A graph with a line and a red line&#10;&#10;AI-generated content may be incorrect."/>
             <wp:cNvGraphicFramePr>
               <a:graphicFrameLocks xmlns:a="http://schemas.openxmlformats.org/drawingml/2006/main" noChangeAspect="1"/>
             </wp:cNvGraphicFramePr>
@@ -5080,78 +6014,7 @@
               <a:graphicData uri="http://schemas.openxmlformats.org/drawingml/2006/picture">
                 <pic:pic xmlns:pic="http://schemas.openxmlformats.org/drawingml/2006/picture">
                   <pic:nvPicPr>
-                    <pic:cNvPr id="1592056939" name="Picture 1592056939"/>
-                    <pic:cNvPicPr/>
-                  </pic:nvPicPr>
-                  <pic:blipFill>
-                    <a:blip r:embed="rId20" cstate="print">
-                      <a:extLst>
-                        <a:ext uri="{28A0092B-C50C-407E-A947-70E740481C1C}">
-                          <a14:useLocalDpi xmlns:a14="http://schemas.microsoft.com/office/drawing/2010/main" val="0"/>
-                        </a:ext>
-                      </a:extLst>
-                    </a:blip>
-                    <a:stretch>
-                      <a:fillRect/>
-                    </a:stretch>
-                  </pic:blipFill>
-                  <pic:spPr>
-                    <a:xfrm>
-                      <a:off x="0" y="0"/>
-                      <a:ext cx="2125273" cy="2202838"/>
-                    </a:xfrm>
-                    <a:prstGeom prst="rect">
-                      <a:avLst/>
-                    </a:prstGeom>
-                  </pic:spPr>
-                </pic:pic>
-              </a:graphicData>
-            </a:graphic>
-          </wp:inline>
-        </w:drawing>
-      </w:r>
-    </w:p>
-    <w:p>
-      <w:pPr>
-        <w:jc w:val="center"/>
-      </w:pPr>
-    </w:p>
-    <w:p>
-      <w:pPr>
-        <w:pStyle w:val="ListParagraph"/>
-        <w:numPr>
-          <w:ilvl w:val="0"/>
-          <w:numId w:val="11"/>
-        </w:numPr>
-      </w:pPr>
-      <w:r>
-        <w:t xml:space="preserve">Then </w:t>
-      </w:r>
-      <w:r>
-        <w:t>number of optimal clusters required for the K-means was found out that using the elbow method.</w:t>
-      </w:r>
-    </w:p>
-    <w:p>
-      <w:pPr>
-        <w:jc w:val="center"/>
-      </w:pPr>
-      <w:r>
-        <w:rPr>
-          <w:noProof/>
-        </w:rPr>
-        <w:drawing>
-          <wp:inline distT="0" distB="0" distL="0" distR="0" wp14:anchorId="4813F46A" wp14:editId="162D834E">
-            <wp:extent cx="4803806" cy="2965939"/>
-            <wp:effectExtent l="0" t="0" r="0" b="6350"/>
-            <wp:docPr id="1548382874" name="Picture 13"/>
-            <wp:cNvGraphicFramePr>
-              <a:graphicFrameLocks xmlns:a="http://schemas.openxmlformats.org/drawingml/2006/main" noChangeAspect="1"/>
-            </wp:cNvGraphicFramePr>
-            <a:graphic xmlns:a="http://schemas.openxmlformats.org/drawingml/2006/main">
-              <a:graphicData uri="http://schemas.openxmlformats.org/drawingml/2006/picture">
-                <pic:pic xmlns:pic="http://schemas.openxmlformats.org/drawingml/2006/picture">
-                  <pic:nvPicPr>
-                    <pic:cNvPr id="1548382874" name="Picture 1548382874"/>
+                    <pic:cNvPr id="631000325" name="Picture 10" descr="A graph with a line and a red line&#10;&#10;AI-generated content may be incorrect."/>
                     <pic:cNvPicPr/>
                   </pic:nvPicPr>
                   <pic:blipFill>
@@ -5169,7 +6032,7 @@
                   <pic:spPr>
                     <a:xfrm>
                       <a:off x="0" y="0"/>
-                      <a:ext cx="4850763" cy="2994931"/>
+                      <a:ext cx="3954680" cy="2867143"/>
                     </a:xfrm>
                     <a:prstGeom prst="rect">
                       <a:avLst/>
@@ -5182,30 +6045,11 @@
         </w:drawing>
       </w:r>
     </w:p>
-    <w:p/>
-    <w:p>
-      <w:r>
-        <w:lastRenderedPageBreak/>
-        <w:t xml:space="preserve">According to the plot the most significant drop occurs between k = 1 and k = 4. </w:t>
-      </w:r>
-    </w:p>
-    <w:p>
-      <w:r>
-        <w:t>After k = 4, drop slows down. Between K= 4 to k = 6 drop is still there, but at a slower pace.</w:t>
-      </w:r>
-    </w:p>
-    <w:p>
-      <w:r>
-        <w:t>Therefore, the most noticeable "elbow" occurs around k = 4, K = 6 also acceptable if granular details are required.</w:t>
-      </w:r>
-    </w:p>
-    <w:p/>
-    <w:p>
-      <w:r>
-        <w:t>So optimal clusters can be 4 or 6.</w:t>
-      </w:r>
-    </w:p>
-    <w:p/>
+    <w:p>
+      <w:pPr>
+        <w:pStyle w:val="ListParagraph"/>
+      </w:pPr>
+    </w:p>
     <w:p>
       <w:pPr>
         <w:pStyle w:val="ListParagraph"/>
@@ -5215,27 +6059,30 @@
         </w:numPr>
       </w:pPr>
       <w:r>
-        <w:t>When 4 clusters were used.</w:t>
-      </w:r>
-    </w:p>
-    <w:p>
-      <w:pPr>
-        <w:pStyle w:val="ListParagraph"/>
-      </w:pPr>
-    </w:p>
-    <w:p>
-      <w:pPr>
-        <w:pStyle w:val="ListParagraph"/>
+        <w:t xml:space="preserve">Then </w:t>
+      </w:r>
+      <w:r>
+        <w:t>number of optimal clusters required for the K-means was found out that using the elbow method.</w:t>
+      </w:r>
+    </w:p>
+    <w:p>
+      <w:pPr>
+        <w:jc w:val="center"/>
+      </w:pPr>
+    </w:p>
+    <w:p>
+      <w:pPr>
+        <w:jc w:val="center"/>
       </w:pPr>
       <w:r>
         <w:rPr>
           <w:noProof/>
         </w:rPr>
         <w:drawing>
-          <wp:inline distT="0" distB="0" distL="0" distR="0" wp14:anchorId="237C4DB1" wp14:editId="5C9F7594">
-            <wp:extent cx="5943600" cy="3669665"/>
-            <wp:effectExtent l="0" t="0" r="0" b="635"/>
-            <wp:docPr id="1570758349" name="Picture 14"/>
+          <wp:inline distT="0" distB="0" distL="0" distR="0" wp14:anchorId="1BCDB332" wp14:editId="53D7F643">
+            <wp:extent cx="3352800" cy="2430781"/>
+            <wp:effectExtent l="0" t="0" r="0" b="0"/>
+            <wp:docPr id="97364151" name="Picture 11" descr="A graph with a line&#10;&#10;AI-generated content may be incorrect."/>
             <wp:cNvGraphicFramePr>
               <a:graphicFrameLocks xmlns:a="http://schemas.openxmlformats.org/drawingml/2006/main" noChangeAspect="1"/>
             </wp:cNvGraphicFramePr>
@@ -5243,11 +6090,11 @@
               <a:graphicData uri="http://schemas.openxmlformats.org/drawingml/2006/picture">
                 <pic:pic xmlns:pic="http://schemas.openxmlformats.org/drawingml/2006/picture">
                   <pic:nvPicPr>
-                    <pic:cNvPr id="1570758349" name="Picture 1570758349"/>
+                    <pic:cNvPr id="97364151" name="Picture 11" descr="A graph with a line&#10;&#10;AI-generated content may be incorrect."/>
                     <pic:cNvPicPr/>
                   </pic:nvPicPr>
                   <pic:blipFill>
-                    <a:blip r:embed="rId22">
+                    <a:blip r:embed="rId22" cstate="print">
                       <a:extLst>
                         <a:ext uri="{28A0092B-C50C-407E-A947-70E740481C1C}">
                           <a14:useLocalDpi xmlns:a14="http://schemas.microsoft.com/office/drawing/2010/main" val="0"/>
@@ -5261,7 +6108,7 @@
                   <pic:spPr>
                     <a:xfrm>
                       <a:off x="0" y="0"/>
-                      <a:ext cx="5943600" cy="3669665"/>
+                      <a:ext cx="3418709" cy="2478565"/>
                     </a:xfrm>
                     <a:prstGeom prst="rect">
                       <a:avLst/>
@@ -5274,9 +6121,44 @@
         </w:drawing>
       </w:r>
     </w:p>
+    <w:p>
+      <w:r>
+        <w:lastRenderedPageBreak/>
+        <w:t xml:space="preserve">According to the plot the most significant drop occurs between k = 1 and k = 4. </w:t>
+      </w:r>
+    </w:p>
+    <w:p>
+      <w:r>
+        <w:t>After k = 4, drop slows down. Between K= 4 to k = 6 drop is still there, but at a slower pace.</w:t>
+      </w:r>
+    </w:p>
+    <w:p>
+      <w:r>
+        <w:t>Therefore, the most noticeable "elbow" occurs around k = 4, K = 6 also acceptable if granular details are required.</w:t>
+      </w:r>
+    </w:p>
     <w:p/>
     <w:p>
       <w:r>
+        <w:t>So optimal clusters can be 4 or 6.</w:t>
+      </w:r>
+    </w:p>
+    <w:p/>
+    <w:p>
+      <w:pPr>
+        <w:pStyle w:val="ListParagraph"/>
+        <w:numPr>
+          <w:ilvl w:val="0"/>
+          <w:numId w:val="11"/>
+        </w:numPr>
+      </w:pPr>
+      <w:r>
+        <w:t>When 4 clusters were used.</w:t>
+      </w:r>
+    </w:p>
+    <w:p/>
+    <w:p>
+      <w:r>
         <w:t xml:space="preserve">PC1 and PC2 </w:t>
       </w:r>
       <w:r>
@@ -5287,45 +6169,19 @@
       </w:r>
     </w:p>
     <w:p/>
-    <w:p/>
-    <w:p/>
-    <w:p>
-      <w:pPr>
-        <w:rPr>
-          <w:u w:val="single"/>
-        </w:rPr>
-      </w:pPr>
-      <w:r>
-        <w:rPr>
-          <w:u w:val="single"/>
-        </w:rPr>
-        <w:lastRenderedPageBreak/>
-        <w:t>Cluster Profile</w:t>
-      </w:r>
-    </w:p>
-    <w:p>
-      <w:pPr>
-        <w:rPr>
-          <w:u w:val="single"/>
-        </w:rPr>
-      </w:pPr>
-    </w:p>
-    <w:p>
-      <w:pPr>
-        <w:rPr>
-          <w:u w:val="single"/>
-        </w:rPr>
+    <w:p>
+      <w:pPr>
+        <w:jc w:val="center"/>
       </w:pPr>
       <w:r>
         <w:rPr>
           <w:noProof/>
-          <w:u w:val="single"/>
         </w:rPr>
         <w:drawing>
-          <wp:inline distT="0" distB="0" distL="0" distR="0" wp14:anchorId="64205833" wp14:editId="5E4D5F4F">
-            <wp:extent cx="6595276" cy="1066800"/>
-            <wp:effectExtent l="0" t="0" r="0" b="0"/>
-            <wp:docPr id="1967410074" name="Picture 15"/>
+          <wp:inline distT="0" distB="0" distL="0" distR="0" wp14:anchorId="31CCE1F0" wp14:editId="78F96E35">
+            <wp:extent cx="6373595" cy="3364523"/>
+            <wp:effectExtent l="0" t="0" r="1905" b="1270"/>
+            <wp:docPr id="1444552744" name="Picture 12" descr="A graph showing different colored dots&#10;&#10;AI-generated content may be incorrect."/>
             <wp:cNvGraphicFramePr>
               <a:graphicFrameLocks xmlns:a="http://schemas.openxmlformats.org/drawingml/2006/main" noChangeAspect="1"/>
             </wp:cNvGraphicFramePr>
@@ -5333,7 +6189,7 @@
               <a:graphicData uri="http://schemas.openxmlformats.org/drawingml/2006/picture">
                 <pic:pic xmlns:pic="http://schemas.openxmlformats.org/drawingml/2006/picture">
                   <pic:nvPicPr>
-                    <pic:cNvPr id="1967410074" name="Picture 1967410074"/>
+                    <pic:cNvPr id="1444552744" name="Picture 12" descr="A graph showing different colored dots&#10;&#10;AI-generated content may be incorrect."/>
                     <pic:cNvPicPr/>
                   </pic:nvPicPr>
                   <pic:blipFill>
@@ -5351,7 +6207,7 @@
                   <pic:spPr>
                     <a:xfrm>
                       <a:off x="0" y="0"/>
-                      <a:ext cx="6749498" cy="1091746"/>
+                      <a:ext cx="6410279" cy="3383888"/>
                     </a:xfrm>
                     <a:prstGeom prst="rect">
                       <a:avLst/>
@@ -5366,44 +6222,37 @@
     </w:p>
     <w:p/>
     <w:p>
-      <w:r>
-        <w:t>Cluster profiling table summarizes the average values of key shape features for each cluster after K-Means clustering (k = 4).</w:t>
-      </w:r>
-    </w:p>
-    <w:p/>
-    <w:p>
-      <w:r>
-        <w:t>Cluster 2 (Car-dominant): Highest compactness (103) and circularity (52.1) also indicates symmetrical and compact silhouettes.</w:t>
-      </w:r>
-    </w:p>
-    <w:p>
-      <w:r>
-        <w:t xml:space="preserve">Cluster 3 (Mixed): Moderate on all matrix </w:t>
-      </w:r>
-      <w:r>
-        <w:t>indicating</w:t>
-      </w:r>
-      <w:r>
-        <w:t xml:space="preserve"> silhouettes with irregular or less symmetric shapes.</w:t>
-      </w:r>
-    </w:p>
-    <w:p>
-      <w:r>
-        <w:t>Cluster 4 (Bus/Van-heavy): Lowest compactness (85.9) and radius ratio (132), Suggests boxier, more rectangular shapes</w:t>
-      </w:r>
-    </w:p>
-    <w:p/>
-    <w:p>
       <w:pPr>
         <w:rPr>
           <w:u w:val="single"/>
         </w:rPr>
       </w:pPr>
-      <w:r>
+    </w:p>
+    <w:p>
+      <w:pPr>
         <w:rPr>
           <w:u w:val="single"/>
         </w:rPr>
-        <w:t>Confusion Matrix</w:t>
+      </w:pPr>
+    </w:p>
+    <w:p>
+      <w:pPr>
+        <w:rPr>
+          <w:u w:val="single"/>
+        </w:rPr>
+      </w:pPr>
+    </w:p>
+    <w:p>
+      <w:pPr>
+        <w:rPr>
+          <w:u w:val="single"/>
+        </w:rPr>
+      </w:pPr>
+      <w:r>
+        <w:rPr>
+          <w:u w:val="single"/>
+        </w:rPr>
+        <w:t>Cluster Profile</w:t>
       </w:r>
     </w:p>
     <w:p>
@@ -5418,10 +6267,10 @@
           <w:u w:val="single"/>
         </w:rPr>
         <w:drawing>
-          <wp:inline distT="0" distB="0" distL="0" distR="0" wp14:anchorId="6F7B6DE2" wp14:editId="69274C15">
-            <wp:extent cx="2501900" cy="1092200"/>
+          <wp:inline distT="0" distB="0" distL="0" distR="0" wp14:anchorId="10EFFA46" wp14:editId="3B767C6D">
+            <wp:extent cx="5943600" cy="1066800"/>
             <wp:effectExtent l="0" t="0" r="0" b="0"/>
-            <wp:docPr id="2120669648" name="Picture 16"/>
+            <wp:docPr id="886186616" name="Picture 13" descr="A white background with black text&#10;&#10;AI-generated content may be incorrect."/>
             <wp:cNvGraphicFramePr>
               <a:graphicFrameLocks xmlns:a="http://schemas.openxmlformats.org/drawingml/2006/main" noChangeAspect="1"/>
             </wp:cNvGraphicFramePr>
@@ -5429,11 +6278,11 @@
               <a:graphicData uri="http://schemas.openxmlformats.org/drawingml/2006/picture">
                 <pic:pic xmlns:pic="http://schemas.openxmlformats.org/drawingml/2006/picture">
                   <pic:nvPicPr>
-                    <pic:cNvPr id="2120669648" name="Picture 2120669648"/>
+                    <pic:cNvPr id="886186616" name="Picture 13" descr="A white background with black text&#10;&#10;AI-generated content may be incorrect."/>
                     <pic:cNvPicPr/>
                   </pic:nvPicPr>
                   <pic:blipFill>
-                    <a:blip r:embed="rId24">
+                    <a:blip r:embed="rId24" cstate="print">
                       <a:extLst>
                         <a:ext uri="{28A0092B-C50C-407E-A947-70E740481C1C}">
                           <a14:useLocalDpi xmlns:a14="http://schemas.microsoft.com/office/drawing/2010/main" val="0"/>
@@ -5447,7 +6296,7 @@
                   <pic:spPr>
                     <a:xfrm>
                       <a:off x="0" y="0"/>
-                      <a:ext cx="2501900" cy="1092200"/>
+                      <a:ext cx="5943600" cy="1066800"/>
                     </a:xfrm>
                     <a:prstGeom prst="rect">
                       <a:avLst/>
@@ -5460,23 +6309,74 @@
         </w:drawing>
       </w:r>
     </w:p>
+    <w:p/>
     <w:p>
       <w:pPr>
         <w:rPr>
           <w:u w:val="single"/>
         </w:rPr>
       </w:pPr>
+      <w:r>
+        <w:rPr>
+          <w:u w:val="single"/>
+        </w:rPr>
+        <w:t>Confusion Matrix</w:t>
+      </w:r>
+    </w:p>
+    <w:p>
+      <w:r>
+        <w:rPr>
+          <w:noProof/>
+        </w:rPr>
+        <w:drawing>
+          <wp:inline distT="0" distB="0" distL="0" distR="0" wp14:anchorId="58892B49" wp14:editId="76CDD3D0">
+            <wp:extent cx="1993900" cy="1358900"/>
+            <wp:effectExtent l="0" t="0" r="0" b="0"/>
+            <wp:docPr id="813103381" name="Picture 14" descr="A number on a white background&#10;&#10;AI-generated content may be incorrect."/>
+            <wp:cNvGraphicFramePr>
+              <a:graphicFrameLocks xmlns:a="http://schemas.openxmlformats.org/drawingml/2006/main" noChangeAspect="1"/>
+            </wp:cNvGraphicFramePr>
+            <a:graphic xmlns:a="http://schemas.openxmlformats.org/drawingml/2006/main">
+              <a:graphicData uri="http://schemas.openxmlformats.org/drawingml/2006/picture">
+                <pic:pic xmlns:pic="http://schemas.openxmlformats.org/drawingml/2006/picture">
+                  <pic:nvPicPr>
+                    <pic:cNvPr id="813103381" name="Picture 14" descr="A number on a white background&#10;&#10;AI-generated content may be incorrect."/>
+                    <pic:cNvPicPr/>
+                  </pic:nvPicPr>
+                  <pic:blipFill>
+                    <a:blip r:embed="rId25">
+                      <a:extLst>
+                        <a:ext uri="{28A0092B-C50C-407E-A947-70E740481C1C}">
+                          <a14:useLocalDpi xmlns:a14="http://schemas.microsoft.com/office/drawing/2010/main" val="0"/>
+                        </a:ext>
+                      </a:extLst>
+                    </a:blip>
+                    <a:stretch>
+                      <a:fillRect/>
+                    </a:stretch>
+                  </pic:blipFill>
+                  <pic:spPr>
+                    <a:xfrm>
+                      <a:off x="0" y="0"/>
+                      <a:ext cx="1993900" cy="1358900"/>
+                    </a:xfrm>
+                    <a:prstGeom prst="rect">
+                      <a:avLst/>
+                    </a:prstGeom>
+                  </pic:spPr>
+                </pic:pic>
+              </a:graphicData>
+            </a:graphic>
+          </wp:inline>
+        </w:drawing>
+      </w:r>
     </w:p>
     <w:p/>
-    <w:p/>
-    <w:p/>
-    <w:p/>
     <w:p>
       <w:pPr>
         <w:pStyle w:val="Heading3"/>
       </w:pPr>
       <w:r>
-        <w:lastRenderedPageBreak/>
         <w:t>Conclusion</w:t>
       </w:r>
     </w:p>
@@ -5519,70 +6419,23 @@
           <w:b/>
           <w:bCs/>
         </w:rPr>
-        <w:t>Cluster 1 (Outlier / red cluster):</w:t>
-      </w:r>
-      <w:r>
-        <w:t xml:space="preserve"> </w:t>
-      </w:r>
-    </w:p>
-    <w:p>
-      <w:r>
-        <w:t>This is a sparse group which contains a small number of vehicles from various classes. These likely represent atypical silhouettes or rare viewing angles, and they do not align strongly with any single vehicle type.</w:t>
-      </w:r>
-    </w:p>
-    <w:p/>
-    <w:p>
+        <w:t xml:space="preserve">Cluster 1 </w:t>
+      </w:r>
+      <w:proofErr w:type="gramStart"/>
       <w:r>
         <w:rPr>
           <w:b/>
           <w:bCs/>
         </w:rPr>
-        <w:t>Cluster 2 (Car-dominant / green):</w:t>
-      </w:r>
-      <w:r>
-        <w:t xml:space="preserve"> </w:t>
-      </w:r>
-    </w:p>
-    <w:p>
-      <w:r>
-        <w:t xml:space="preserve">A condensed, homogeneous cluster composed almost entirely of cars. </w:t>
-      </w:r>
-    </w:p>
-    <w:p>
-      <w:r>
-        <w:t>The Cluster 2 lies in the low-PC1 region, and PC1 has strong negative loadings for compactness (−0.274), circularity (−0.294), as well as </w:t>
-      </w:r>
-      <w:proofErr w:type="spellStart"/>
-      <w:r>
-        <w:t>distance_circularity</w:t>
-      </w:r>
-      <w:proofErr w:type="spellEnd"/>
-      <w:r>
-        <w:t xml:space="preserve"> (−0.305) and </w:t>
-      </w:r>
-      <w:proofErr w:type="spellStart"/>
-      <w:r>
-        <w:t>scaled_variance</w:t>
-      </w:r>
-      <w:proofErr w:type="spellEnd"/>
-      <w:r>
-        <w:t xml:space="preserve"> (−0.310). T</w:t>
-      </w:r>
-      <w:r>
-        <w:t>hese properties</w:t>
-      </w:r>
-      <w:r>
-        <w:t xml:space="preserve"> suggest that vehicles in this cluster have tight, symmetric silhouettes with low shape variability, consistent with compact car profiles.</w:t>
-      </w:r>
-    </w:p>
-    <w:p/>
-    <w:p>
+        <w:t>( red</w:t>
+      </w:r>
+      <w:proofErr w:type="gramEnd"/>
       <w:r>
         <w:rPr>
           <w:b/>
           <w:bCs/>
         </w:rPr>
-        <w:t>Cluster 3 (Mixed core cluster / cyan):</w:t>
+        <w:t>):</w:t>
       </w:r>
       <w:r>
         <w:t xml:space="preserve"> </w:t>
@@ -5590,30 +6443,22 @@
     </w:p>
     <w:p>
       <w:r>
-        <w:t>The most compositionally diverse cluster, containing a substantial mix of cars, vans, and buses. This cluster represents vehicles with overlapping shape profiles and supports the hypothesis that distinguishing between the two car types is challenging.</w:t>
-      </w:r>
-    </w:p>
-    <w:p>
-      <w:r>
-        <w:t xml:space="preserve">The Cluster 3 is centrally located in the PCA plot and contains a balanced mix of cars, buses, and vans. Its position near the origin suggests moderate PC1 scores, indicating average values across features such as compactness, circularity, </w:t>
-      </w:r>
-      <w:proofErr w:type="spellStart"/>
-      <w:r>
-        <w:t>distance_circularity</w:t>
-      </w:r>
-      <w:proofErr w:type="spellEnd"/>
-      <w:r>
-        <w:t xml:space="preserve">, and </w:t>
-      </w:r>
-      <w:proofErr w:type="spellStart"/>
-      <w:r>
-        <w:t>scaled_variance</w:t>
-      </w:r>
-      <w:proofErr w:type="spellEnd"/>
-      <w:r>
-        <w:t>. Since PC1 reflects these features with negative loadings, vehicles in this cluster likely have neither strongly compact nor highly elongated silhouettes, but instead intermediate, structurally overlapping shapes. This supports the observed class mixing and aligns with the assignment expectation that distinguishing between certain car types would be challenging.</w:t>
-      </w:r>
-    </w:p>
+        <w:t xml:space="preserve">Cluster 1 has balanced feature values — compactness (92.2), radius ratio (175.0), and moderate circularity (44.8). </w:t>
+      </w:r>
+      <w:r>
+        <w:t>These</w:t>
+      </w:r>
+      <w:r>
+        <w:t xml:space="preserve"> metrics suggest vehicles that don’t strongly exhibit car-, van-, or bus-like </w:t>
+      </w:r>
+      <w:r>
+        <w:t>features</w:t>
+      </w:r>
+      <w:r>
+        <w:t>. The red cluster lies near the center of the PCA plot and contains a mix of cars and vans. This aligns with the assignment's hypothesis that not all vehicle types would be cleanly separable, particularly the two car models (Saab and Opel Manta), which may appear in this blended group</w:t>
+      </w:r>
+    </w:p>
+    <w:p/>
     <w:p>
       <w:r>
         <w:rPr>
@@ -5621,7 +6466,7 @@
           <w:bCs/>
         </w:rPr>
         <w:lastRenderedPageBreak/>
-        <w:t>Cluster 4 (Bus and van cluster / purple):</w:t>
+        <w:t>Cluster 2 (green):</w:t>
       </w:r>
       <w:r>
         <w:t xml:space="preserve"> </w:t>
@@ -5629,46 +6474,115 @@
     </w:p>
     <w:p>
       <w:r>
-        <w:t xml:space="preserve">Cluster 4 appears in the higher-PC1 region of the PCA plot. Since PC1 is negatively weighted on features such as compactness (−0.274), circularity (−0.294), </w:t>
+        <w:t xml:space="preserve">Cluster 2 shows moderate compactness (91.0) and lower circularity (38.9) with elevated radius ratio (161.0) and </w:t>
       </w:r>
       <w:proofErr w:type="spellStart"/>
-      <w:r>
-        <w:t>distance_circularity</w:t>
+      <w:proofErr w:type="gramStart"/>
+      <w:r>
+        <w:t>max.length</w:t>
       </w:r>
       <w:proofErr w:type="spellEnd"/>
-      <w:r>
-        <w:t xml:space="preserve"> (−0.305), and </w:t>
+      <w:proofErr w:type="gramEnd"/>
+      <w:r>
+        <w:t xml:space="preserve"> rectangularity (135.0). </w:t>
+      </w:r>
+    </w:p>
+    <w:p>
+      <w:r>
+        <w:t>These features suggest more elongated, rectangular silhouettes, consistent with the geometry of Chevrolet vans. In the PCA plot, this group appears in the top-right green cluster, which is largely composed of square markers representing vans.</w:t>
+      </w:r>
+    </w:p>
+    <w:p>
+      <w:r>
+        <w:t xml:space="preserve"> The clustering separates this group from both buses and cars, confirming the assignment’s assumption that vans would be distinguishable based on silhouette features.</w:t>
+      </w:r>
+    </w:p>
+    <w:p/>
+    <w:p>
+      <w:r>
+        <w:rPr>
+          <w:b/>
+          <w:bCs/>
+        </w:rPr>
+        <w:t>Cluster 3 (</w:t>
+      </w:r>
+      <w:r>
+        <w:rPr>
+          <w:b/>
+          <w:bCs/>
+        </w:rPr>
+        <w:t>blue</w:t>
+      </w:r>
+      <w:r>
+        <w:rPr>
+          <w:b/>
+          <w:bCs/>
+        </w:rPr>
+        <w:t>):</w:t>
+      </w:r>
+      <w:r>
+        <w:t xml:space="preserve"> </w:t>
+      </w:r>
+    </w:p>
+    <w:p>
+      <w:r>
+        <w:t xml:space="preserve">Cluster 3 is the most compact and circular group, showing the highest compactness (104.0) and circularity (52.5) among all clusters. It also has the highest scatter ratio and the lowest </w:t>
       </w:r>
       <w:proofErr w:type="spellStart"/>
       <w:r>
-        <w:t>scaled_variance</w:t>
+        <w:t>elongatedness</w:t>
       </w:r>
       <w:proofErr w:type="spellEnd"/>
       <w:r>
-        <w:t xml:space="preserve"> (−0.310), a high PC1 score suggests lower values for these features. This indicates that vehicles in this cluster tend to have elongated or rectangular silhouettes, which aligns well with bus and van profiles.</w:t>
-      </w:r>
-    </w:p>
-    <w:p>
-      <w:r>
-        <w:t>However, the presence of cars within this cluster suggests that some car silhouettes overlap structurally with vans or buses — likely due to angle of view or shared geometric traits (e.g., side views with lower circularity). Thus, Cluster 4 may represent larger or less compact silhouettes across multiple classes, rather than exclusively capturing specific vehicle types.</w:t>
+        <w:t xml:space="preserve">, indicating tightly packed, symmetric silhouettes. </w:t>
       </w:r>
     </w:p>
     <w:p/>
+    <w:p>
+      <w:r>
+        <w:t xml:space="preserve">Above traits align well with passenger car shapes, likely corresponding to either the Saab or Opel Manta. This cluster is visually identifiable in the far-left (blue) region of the PCA plot, where triangle markers (cars) dominate. </w:t>
+      </w:r>
+    </w:p>
     <w:p/>
+    <w:p>
+      <w:r>
+        <w:t xml:space="preserve">The </w:t>
+      </w:r>
+      <w:proofErr w:type="gramStart"/>
+      <w:r>
+        <w:t>high class</w:t>
+      </w:r>
+      <w:proofErr w:type="gramEnd"/>
+      <w:r>
+        <w:t xml:space="preserve"> purity and distinctive shape metrics make this cluster clearly distinguishable, supporting the experimental expectation that at least one car type would form a separate group.</w:t>
+      </w:r>
+    </w:p>
     <w:p/>
-    <w:p/>
-    <w:p/>
-    <w:p/>
-    <w:p/>
-    <w:p/>
-    <w:p/>
-    <w:p/>
-    <w:p/>
-    <w:p/>
-    <w:p/>
-    <w:p/>
-    <w:p/>
-    <w:p/>
+    <w:p>
+      <w:r>
+        <w:rPr>
+          <w:b/>
+          <w:bCs/>
+        </w:rPr>
+        <w:t>Cluster 4 (purple):</w:t>
+      </w:r>
+      <w:r>
+        <w:t xml:space="preserve"> </w:t>
+      </w:r>
+    </w:p>
+    <w:p>
+      <w:r>
+        <w:t xml:space="preserve">Cluster 4 contains the lowest compactness (85.3), lowest radius ratio (129.0), and elevated </w:t>
+      </w:r>
+      <w:proofErr w:type="spellStart"/>
+      <w:r>
+        <w:t>elongatedness</w:t>
+      </w:r>
+      <w:proofErr w:type="spellEnd"/>
+      <w:r>
+        <w:t xml:space="preserve"> (48.6). These features point to larger, boxier vehicles — characteristic of buses. The purple cluster appears on the bottom-right of the PCA plot and includes many circle markers (buses), but also some overlap with cars and vans. This reflects the challenge of separating vehicles viewed from different angles, which may share similar aspect ratios or rectangularity. While still largely distinguishable, this cluster shows how viewpoint variation introduces some ambiguity, as expected in the experimental design.</w:t>
+      </w:r>
+    </w:p>
     <w:p/>
     <w:p>
       <w:pPr>
@@ -5692,7 +6606,7 @@
       <w:r>
         <w:t xml:space="preserve"> </w:t>
       </w:r>
-      <w:hyperlink r:id="rId25" w:history="1">
+      <w:hyperlink r:id="rId26" w:history="1">
         <w:r>
           <w:rPr>
             <w:rStyle w:val="Hyperlink"/>
@@ -5785,6 +6699,7 @@
                               </w:rPr>
                               <w:t xml:space="preserve"># Euclidean distance reflects how far two points are from each other in terms of overall variance-base and data is </w:t>
                             </w:r>
+                            <w:proofErr w:type="spellStart"/>
                             <w:r>
                               <w:rPr>
                                 <w:rFonts w:ascii="Courier New" w:hAnsi="Courier New" w:cs="Courier New"/>
@@ -5793,6 +6708,7 @@
                               </w:rPr>
                               <w:t>continous</w:t>
                             </w:r>
+                            <w:proofErr w:type="spellEnd"/>
                           </w:p>
                           <w:p>
                             <w:pPr>
@@ -5802,21 +6718,79 @@
                                 <w:szCs w:val="11"/>
                               </w:rPr>
                             </w:pPr>
+                            <w:proofErr w:type="spellStart"/>
                             <w:r>
                               <w:rPr>
                                 <w:rFonts w:ascii="Courier New" w:hAnsi="Courier New" w:cs="Courier New"/>
                                 <w:sz w:val="11"/>
                                 <w:szCs w:val="11"/>
                               </w:rPr>
-                              <w:t xml:space="preserve">distance_matrix &lt;- </w:t>
-                            </w:r>
+                              <w:t>distance_matrix</w:t>
+                            </w:r>
+                            <w:proofErr w:type="spellEnd"/>
                             <w:r>
                               <w:rPr>
                                 <w:rFonts w:ascii="Courier New" w:hAnsi="Courier New" w:cs="Courier New"/>
                                 <w:sz w:val="11"/>
                                 <w:szCs w:val="11"/>
                               </w:rPr>
-                              <w:t>dist(pca_selected, method = "euclidean")</w:t>
+                              <w:t xml:space="preserve"> &lt;- </w:t>
+                            </w:r>
+                            <w:proofErr w:type="spellStart"/>
+                            <w:proofErr w:type="gramStart"/>
+                            <w:r>
+                              <w:rPr>
+                                <w:rFonts w:ascii="Courier New" w:hAnsi="Courier New" w:cs="Courier New"/>
+                                <w:sz w:val="11"/>
+                                <w:szCs w:val="11"/>
+                              </w:rPr>
+                              <w:t>dist</w:t>
+                            </w:r>
+                            <w:proofErr w:type="spellEnd"/>
+                            <w:r>
+                              <w:rPr>
+                                <w:rFonts w:ascii="Courier New" w:hAnsi="Courier New" w:cs="Courier New"/>
+                                <w:sz w:val="11"/>
+                                <w:szCs w:val="11"/>
+                              </w:rPr>
+                              <w:t>(</w:t>
+                            </w:r>
+                            <w:proofErr w:type="spellStart"/>
+                            <w:proofErr w:type="gramEnd"/>
+                            <w:r>
+                              <w:rPr>
+                                <w:rFonts w:ascii="Courier New" w:hAnsi="Courier New" w:cs="Courier New"/>
+                                <w:sz w:val="11"/>
+                                <w:szCs w:val="11"/>
+                              </w:rPr>
+                              <w:t>pca_selected</w:t>
+                            </w:r>
+                            <w:proofErr w:type="spellEnd"/>
+                            <w:r>
+                              <w:rPr>
+                                <w:rFonts w:ascii="Courier New" w:hAnsi="Courier New" w:cs="Courier New"/>
+                                <w:sz w:val="11"/>
+                                <w:szCs w:val="11"/>
+                              </w:rPr>
+                              <w:t>, method = "</w:t>
+                            </w:r>
+                            <w:proofErr w:type="spellStart"/>
+                            <w:r>
+                              <w:rPr>
+                                <w:rFonts w:ascii="Courier New" w:hAnsi="Courier New" w:cs="Courier New"/>
+                                <w:sz w:val="11"/>
+                                <w:szCs w:val="11"/>
+                              </w:rPr>
+                              <w:t>euclidean</w:t>
+                            </w:r>
+                            <w:proofErr w:type="spellEnd"/>
+                            <w:r>
+                              <w:rPr>
+                                <w:rFonts w:ascii="Courier New" w:hAnsi="Courier New" w:cs="Courier New"/>
+                                <w:sz w:val="11"/>
+                                <w:szCs w:val="11"/>
+                              </w:rPr>
+                              <w:t>")</w:t>
                             </w:r>
                           </w:p>
                           <w:p>
@@ -5870,13 +6844,61 @@
                                 <w:szCs w:val="11"/>
                               </w:rPr>
                             </w:pPr>
+                            <w:proofErr w:type="spellStart"/>
                             <w:r>
                               <w:rPr>
                                 <w:rFonts w:ascii="Courier New" w:hAnsi="Courier New" w:cs="Courier New"/>
                                 <w:sz w:val="11"/>
                                 <w:szCs w:val="11"/>
                               </w:rPr>
-                              <w:t>hc &lt;- hclust(distance_matrix, method = "ward.D2")</w:t>
+                              <w:t>hc</w:t>
+                            </w:r>
+                            <w:proofErr w:type="spellEnd"/>
+                            <w:r>
+                              <w:rPr>
+                                <w:rFonts w:ascii="Courier New" w:hAnsi="Courier New" w:cs="Courier New"/>
+                                <w:sz w:val="11"/>
+                                <w:szCs w:val="11"/>
+                              </w:rPr>
+                              <w:t xml:space="preserve"> &lt;- </w:t>
+                            </w:r>
+                            <w:proofErr w:type="spellStart"/>
+                            <w:proofErr w:type="gramStart"/>
+                            <w:r>
+                              <w:rPr>
+                                <w:rFonts w:ascii="Courier New" w:hAnsi="Courier New" w:cs="Courier New"/>
+                                <w:sz w:val="11"/>
+                                <w:szCs w:val="11"/>
+                              </w:rPr>
+                              <w:t>hclust</w:t>
+                            </w:r>
+                            <w:proofErr w:type="spellEnd"/>
+                            <w:r>
+                              <w:rPr>
+                                <w:rFonts w:ascii="Courier New" w:hAnsi="Courier New" w:cs="Courier New"/>
+                                <w:sz w:val="11"/>
+                                <w:szCs w:val="11"/>
+                              </w:rPr>
+                              <w:t>(</w:t>
+                            </w:r>
+                            <w:proofErr w:type="spellStart"/>
+                            <w:proofErr w:type="gramEnd"/>
+                            <w:r>
+                              <w:rPr>
+                                <w:rFonts w:ascii="Courier New" w:hAnsi="Courier New" w:cs="Courier New"/>
+                                <w:sz w:val="11"/>
+                                <w:szCs w:val="11"/>
+                              </w:rPr>
+                              <w:t>distance_matrix</w:t>
+                            </w:r>
+                            <w:proofErr w:type="spellEnd"/>
+                            <w:r>
+                              <w:rPr>
+                                <w:rFonts w:ascii="Courier New" w:hAnsi="Courier New" w:cs="Courier New"/>
+                                <w:sz w:val="11"/>
+                                <w:szCs w:val="11"/>
+                              </w:rPr>
+                              <w:t>, method = "ward.D2")</w:t>
                             </w:r>
                           </w:p>
                           <w:p>
@@ -5913,13 +6935,33 @@
                                 <w:szCs w:val="11"/>
                               </w:rPr>
                             </w:pPr>
+                            <w:proofErr w:type="gramStart"/>
                             <w:r>
                               <w:rPr>
                                 <w:rFonts w:ascii="Courier New" w:hAnsi="Courier New" w:cs="Courier New"/>
                                 <w:sz w:val="11"/>
                                 <w:szCs w:val="11"/>
                               </w:rPr>
-                              <w:t>plot(hc, labels = FALSE, hang = -1, main = "Hierarchical Clustering Dendrogram")</w:t>
+                              <w:t>plot(</w:t>
+                            </w:r>
+                            <w:proofErr w:type="spellStart"/>
+                            <w:proofErr w:type="gramEnd"/>
+                            <w:r>
+                              <w:rPr>
+                                <w:rFonts w:ascii="Courier New" w:hAnsi="Courier New" w:cs="Courier New"/>
+                                <w:sz w:val="11"/>
+                                <w:szCs w:val="11"/>
+                              </w:rPr>
+                              <w:t>hc</w:t>
+                            </w:r>
+                            <w:proofErr w:type="spellEnd"/>
+                            <w:r>
+                              <w:rPr>
+                                <w:rFonts w:ascii="Courier New" w:hAnsi="Courier New" w:cs="Courier New"/>
+                                <w:sz w:val="11"/>
+                                <w:szCs w:val="11"/>
+                              </w:rPr>
+                              <w:t>, labels = FALSE, hang = -1, main = "Hierarchical Clustering Dendrogram")</w:t>
                             </w:r>
                           </w:p>
                           <w:p>
@@ -5956,13 +6998,61 @@
                                 <w:szCs w:val="11"/>
                               </w:rPr>
                             </w:pPr>
+                            <w:proofErr w:type="spellStart"/>
                             <w:r>
                               <w:rPr>
                                 <w:rFonts w:ascii="Courier New" w:hAnsi="Courier New" w:cs="Courier New"/>
                                 <w:sz w:val="11"/>
                                 <w:szCs w:val="11"/>
                               </w:rPr>
-                              <w:t>cluster_cut &lt;- cutree(hc, k = 4)</w:t>
+                              <w:t>cluster_cut</w:t>
+                            </w:r>
+                            <w:proofErr w:type="spellEnd"/>
+                            <w:r>
+                              <w:rPr>
+                                <w:rFonts w:ascii="Courier New" w:hAnsi="Courier New" w:cs="Courier New"/>
+                                <w:sz w:val="11"/>
+                                <w:szCs w:val="11"/>
+                              </w:rPr>
+                              <w:t xml:space="preserve"> &lt;- </w:t>
+                            </w:r>
+                            <w:proofErr w:type="spellStart"/>
+                            <w:proofErr w:type="gramStart"/>
+                            <w:r>
+                              <w:rPr>
+                                <w:rFonts w:ascii="Courier New" w:hAnsi="Courier New" w:cs="Courier New"/>
+                                <w:sz w:val="11"/>
+                                <w:szCs w:val="11"/>
+                              </w:rPr>
+                              <w:t>cutree</w:t>
+                            </w:r>
+                            <w:proofErr w:type="spellEnd"/>
+                            <w:r>
+                              <w:rPr>
+                                <w:rFonts w:ascii="Courier New" w:hAnsi="Courier New" w:cs="Courier New"/>
+                                <w:sz w:val="11"/>
+                                <w:szCs w:val="11"/>
+                              </w:rPr>
+                              <w:t>(</w:t>
+                            </w:r>
+                            <w:proofErr w:type="spellStart"/>
+                            <w:proofErr w:type="gramEnd"/>
+                            <w:r>
+                              <w:rPr>
+                                <w:rFonts w:ascii="Courier New" w:hAnsi="Courier New" w:cs="Courier New"/>
+                                <w:sz w:val="11"/>
+                                <w:szCs w:val="11"/>
+                              </w:rPr>
+                              <w:t>hc</w:t>
+                            </w:r>
+                            <w:proofErr w:type="spellEnd"/>
+                            <w:r>
+                              <w:rPr>
+                                <w:rFonts w:ascii="Courier New" w:hAnsi="Courier New" w:cs="Courier New"/>
+                                <w:sz w:val="11"/>
+                                <w:szCs w:val="11"/>
+                              </w:rPr>
+                              <w:t>, k = 4)</w:t>
                             </w:r>
                           </w:p>
                           <w:p>
@@ -5999,13 +7089,69 @@
                                 <w:szCs w:val="11"/>
                               </w:rPr>
                             </w:pPr>
+                            <w:proofErr w:type="spellStart"/>
                             <w:r>
                               <w:rPr>
                                 <w:rFonts w:ascii="Courier New" w:hAnsi="Courier New" w:cs="Courier New"/>
                                 <w:sz w:val="11"/>
                                 <w:szCs w:val="11"/>
                               </w:rPr>
-                              <w:t>pca_df &lt;- as.data.frame(pca_selected)</w:t>
+                              <w:t>pca_df</w:t>
+                            </w:r>
+                            <w:proofErr w:type="spellEnd"/>
+                            <w:r>
+                              <w:rPr>
+                                <w:rFonts w:ascii="Courier New" w:hAnsi="Courier New" w:cs="Courier New"/>
+                                <w:sz w:val="11"/>
+                                <w:szCs w:val="11"/>
+                              </w:rPr>
+                              <w:t xml:space="preserve"> &lt;- </w:t>
+                            </w:r>
+                            <w:proofErr w:type="spellStart"/>
+                            <w:r>
+                              <w:rPr>
+                                <w:rFonts w:ascii="Courier New" w:hAnsi="Courier New" w:cs="Courier New"/>
+                                <w:sz w:val="11"/>
+                                <w:szCs w:val="11"/>
+                              </w:rPr>
+                              <w:t>as.</w:t>
+                            </w:r>
+                            <w:proofErr w:type="gramStart"/>
+                            <w:r>
+                              <w:rPr>
+                                <w:rFonts w:ascii="Courier New" w:hAnsi="Courier New" w:cs="Courier New"/>
+                                <w:sz w:val="11"/>
+                                <w:szCs w:val="11"/>
+                              </w:rPr>
+                              <w:t>data.frame</w:t>
+                            </w:r>
+                            <w:proofErr w:type="spellEnd"/>
+                            <w:proofErr w:type="gramEnd"/>
+                            <w:r>
+                              <w:rPr>
+                                <w:rFonts w:ascii="Courier New" w:hAnsi="Courier New" w:cs="Courier New"/>
+                                <w:sz w:val="11"/>
+                                <w:szCs w:val="11"/>
+                              </w:rPr>
+                              <w:t>(</w:t>
+                            </w:r>
+                            <w:proofErr w:type="spellStart"/>
+                            <w:r>
+                              <w:rPr>
+                                <w:rFonts w:ascii="Courier New" w:hAnsi="Courier New" w:cs="Courier New"/>
+                                <w:sz w:val="11"/>
+                                <w:szCs w:val="11"/>
+                              </w:rPr>
+                              <w:t>pca_selected</w:t>
+                            </w:r>
+                            <w:proofErr w:type="spellEnd"/>
+                            <w:r>
+                              <w:rPr>
+                                <w:rFonts w:ascii="Courier New" w:hAnsi="Courier New" w:cs="Courier New"/>
+                                <w:sz w:val="11"/>
+                                <w:szCs w:val="11"/>
+                              </w:rPr>
+                              <w:t>)</w:t>
                             </w:r>
                           </w:p>
                           <w:p>
@@ -6016,13 +7162,41 @@
                                 <w:szCs w:val="11"/>
                               </w:rPr>
                             </w:pPr>
+                            <w:proofErr w:type="spellStart"/>
                             <w:r>
                               <w:rPr>
                                 <w:rFonts w:ascii="Courier New" w:hAnsi="Courier New" w:cs="Courier New"/>
                                 <w:sz w:val="11"/>
                                 <w:szCs w:val="11"/>
                               </w:rPr>
-                              <w:t>pca_df$cluster &lt;- factor(cluster_cut)</w:t>
+                              <w:t>pca_df$cluster</w:t>
+                            </w:r>
+                            <w:proofErr w:type="spellEnd"/>
+                            <w:r>
+                              <w:rPr>
+                                <w:rFonts w:ascii="Courier New" w:hAnsi="Courier New" w:cs="Courier New"/>
+                                <w:sz w:val="11"/>
+                                <w:szCs w:val="11"/>
+                              </w:rPr>
+                              <w:t xml:space="preserve"> &lt;- factor(</w:t>
+                            </w:r>
+                            <w:proofErr w:type="spellStart"/>
+                            <w:r>
+                              <w:rPr>
+                                <w:rFonts w:ascii="Courier New" w:hAnsi="Courier New" w:cs="Courier New"/>
+                                <w:sz w:val="11"/>
+                                <w:szCs w:val="11"/>
+                              </w:rPr>
+                              <w:t>cluster_cut</w:t>
+                            </w:r>
+                            <w:proofErr w:type="spellEnd"/>
+                            <w:r>
+                              <w:rPr>
+                                <w:rFonts w:ascii="Courier New" w:hAnsi="Courier New" w:cs="Courier New"/>
+                                <w:sz w:val="11"/>
+                                <w:szCs w:val="11"/>
+                              </w:rPr>
+                              <w:t>)</w:t>
                             </w:r>
                           </w:p>
                           <w:p>
@@ -6033,13 +7207,59 @@
                                 <w:szCs w:val="11"/>
                               </w:rPr>
                             </w:pPr>
+                            <w:proofErr w:type="spellStart"/>
                             <w:r>
                               <w:rPr>
                                 <w:rFonts w:ascii="Courier New" w:hAnsi="Courier New" w:cs="Courier New"/>
                                 <w:sz w:val="11"/>
                                 <w:szCs w:val="11"/>
                               </w:rPr>
-                              <w:t>pca_df$class &lt;- vehicles_no_outliers$class  # Optional: for coloring by true class</w:t>
+                              <w:t>pca_df$class</w:t>
+                            </w:r>
+                            <w:proofErr w:type="spellEnd"/>
+                            <w:r>
+                              <w:rPr>
+                                <w:rFonts w:ascii="Courier New" w:hAnsi="Courier New" w:cs="Courier New"/>
+                                <w:sz w:val="11"/>
+                                <w:szCs w:val="11"/>
+                              </w:rPr>
+                              <w:t xml:space="preserve"> &lt;- </w:t>
+                            </w:r>
+                            <w:proofErr w:type="spellStart"/>
+                            <w:r>
+                              <w:rPr>
+                                <w:rFonts w:ascii="Courier New" w:hAnsi="Courier New" w:cs="Courier New"/>
+                                <w:sz w:val="11"/>
+                                <w:szCs w:val="11"/>
+                              </w:rPr>
+                              <w:t>vehicles_no_outliers$</w:t>
+                            </w:r>
+                            <w:proofErr w:type="gramStart"/>
+                            <w:r>
+                              <w:rPr>
+                                <w:rFonts w:ascii="Courier New" w:hAnsi="Courier New" w:cs="Courier New"/>
+                                <w:sz w:val="11"/>
+                                <w:szCs w:val="11"/>
+                              </w:rPr>
+                              <w:t>class</w:t>
+                            </w:r>
+                            <w:proofErr w:type="spellEnd"/>
+                            <w:r>
+                              <w:rPr>
+                                <w:rFonts w:ascii="Courier New" w:hAnsi="Courier New" w:cs="Courier New"/>
+                                <w:sz w:val="11"/>
+                                <w:szCs w:val="11"/>
+                              </w:rPr>
+                              <w:t xml:space="preserve">  #</w:t>
+                            </w:r>
+                            <w:proofErr w:type="gramEnd"/>
+                            <w:r>
+                              <w:rPr>
+                                <w:rFonts w:ascii="Courier New" w:hAnsi="Courier New" w:cs="Courier New"/>
+                                <w:sz w:val="11"/>
+                                <w:szCs w:val="11"/>
+                              </w:rPr>
+                              <w:t xml:space="preserve"> Optional: for coloring by true class</w:t>
                             </w:r>
                           </w:p>
                           <w:p>
@@ -6076,13 +7296,61 @@
                                 <w:szCs w:val="11"/>
                               </w:rPr>
                             </w:pPr>
+                            <w:proofErr w:type="spellStart"/>
+                            <w:proofErr w:type="gramStart"/>
                             <w:r>
                               <w:rPr>
                                 <w:rFonts w:ascii="Courier New" w:hAnsi="Courier New" w:cs="Courier New"/>
                                 <w:sz w:val="11"/>
                                 <w:szCs w:val="11"/>
                               </w:rPr>
-                              <w:t>ggplot(pca_df, aes(x = PC1, y = PC2, color = cluster, shape = class)) +</w:t>
+                              <w:t>ggplot</w:t>
+                            </w:r>
+                            <w:proofErr w:type="spellEnd"/>
+                            <w:r>
+                              <w:rPr>
+                                <w:rFonts w:ascii="Courier New" w:hAnsi="Courier New" w:cs="Courier New"/>
+                                <w:sz w:val="11"/>
+                                <w:szCs w:val="11"/>
+                              </w:rPr>
+                              <w:t>(</w:t>
+                            </w:r>
+                            <w:proofErr w:type="spellStart"/>
+                            <w:proofErr w:type="gramEnd"/>
+                            <w:r>
+                              <w:rPr>
+                                <w:rFonts w:ascii="Courier New" w:hAnsi="Courier New" w:cs="Courier New"/>
+                                <w:sz w:val="11"/>
+                                <w:szCs w:val="11"/>
+                              </w:rPr>
+                              <w:t>pca_df</w:t>
+                            </w:r>
+                            <w:proofErr w:type="spellEnd"/>
+                            <w:r>
+                              <w:rPr>
+                                <w:rFonts w:ascii="Courier New" w:hAnsi="Courier New" w:cs="Courier New"/>
+                                <w:sz w:val="11"/>
+                                <w:szCs w:val="11"/>
+                              </w:rPr>
+                              <w:t xml:space="preserve">, </w:t>
+                            </w:r>
+                            <w:proofErr w:type="spellStart"/>
+                            <w:r>
+                              <w:rPr>
+                                <w:rFonts w:ascii="Courier New" w:hAnsi="Courier New" w:cs="Courier New"/>
+                                <w:sz w:val="11"/>
+                                <w:szCs w:val="11"/>
+                              </w:rPr>
+                              <w:t>aes</w:t>
+                            </w:r>
+                            <w:proofErr w:type="spellEnd"/>
+                            <w:r>
+                              <w:rPr>
+                                <w:rFonts w:ascii="Courier New" w:hAnsi="Courier New" w:cs="Courier New"/>
+                                <w:sz w:val="11"/>
+                                <w:szCs w:val="11"/>
+                              </w:rPr>
+                              <w:t>(x = PC1, y = PC2, color = cluster, shape = class)) +</w:t>
                             </w:r>
                           </w:p>
                           <w:p>
@@ -6099,7 +7367,43 @@
                                 <w:sz w:val="11"/>
                                 <w:szCs w:val="11"/>
                               </w:rPr>
-                              <w:t xml:space="preserve">  geom_point(alpha = 0.7) +</w:t>
+                              <w:t xml:space="preserve">  </w:t>
+                            </w:r>
+                            <w:proofErr w:type="spellStart"/>
+                            <w:r>
+                              <w:rPr>
+                                <w:rFonts w:ascii="Courier New" w:hAnsi="Courier New" w:cs="Courier New"/>
+                                <w:sz w:val="11"/>
+                                <w:szCs w:val="11"/>
+                              </w:rPr>
+                              <w:t>geom_</w:t>
+                            </w:r>
+                            <w:proofErr w:type="gramStart"/>
+                            <w:r>
+                              <w:rPr>
+                                <w:rFonts w:ascii="Courier New" w:hAnsi="Courier New" w:cs="Courier New"/>
+                                <w:sz w:val="11"/>
+                                <w:szCs w:val="11"/>
+                              </w:rPr>
+                              <w:t>point</w:t>
+                            </w:r>
+                            <w:proofErr w:type="spellEnd"/>
+                            <w:r>
+                              <w:rPr>
+                                <w:rFonts w:ascii="Courier New" w:hAnsi="Courier New" w:cs="Courier New"/>
+                                <w:sz w:val="11"/>
+                                <w:szCs w:val="11"/>
+                              </w:rPr>
+                              <w:t>(</w:t>
+                            </w:r>
+                            <w:proofErr w:type="gramEnd"/>
+                            <w:r>
+                              <w:rPr>
+                                <w:rFonts w:ascii="Courier New" w:hAnsi="Courier New" w:cs="Courier New"/>
+                                <w:sz w:val="11"/>
+                                <w:szCs w:val="11"/>
+                              </w:rPr>
+                              <w:t>alpha = 0.7) +</w:t>
                             </w:r>
                           </w:p>
                           <w:p>
@@ -6116,7 +7420,25 @@
                                 <w:sz w:val="11"/>
                                 <w:szCs w:val="11"/>
                               </w:rPr>
-                              <w:t xml:space="preserve">  labs(title = "Hierarchical Clustering (Ward) on PCA-Reduced Data",</w:t>
+                              <w:t xml:space="preserve">  </w:t>
+                            </w:r>
+                            <w:proofErr w:type="gramStart"/>
+                            <w:r>
+                              <w:rPr>
+                                <w:rFonts w:ascii="Courier New" w:hAnsi="Courier New" w:cs="Courier New"/>
+                                <w:sz w:val="11"/>
+                                <w:szCs w:val="11"/>
+                              </w:rPr>
+                              <w:t>labs(</w:t>
+                            </w:r>
+                            <w:proofErr w:type="gramEnd"/>
+                            <w:r>
+                              <w:rPr>
+                                <w:rFonts w:ascii="Courier New" w:hAnsi="Courier New" w:cs="Courier New"/>
+                                <w:sz w:val="11"/>
+                                <w:szCs w:val="11"/>
+                              </w:rPr>
+                              <w:t>title = "Hierarchical Clustering (Ward) on PCA-Reduced Data",</w:t>
                             </w:r>
                           </w:p>
                           <w:p>
@@ -6150,7 +7472,43 @@
                                 <w:sz w:val="11"/>
                                 <w:szCs w:val="11"/>
                               </w:rPr>
-                              <w:t xml:space="preserve">  theme_minimal()</w:t>
+                              <w:t xml:space="preserve">  </w:t>
+                            </w:r>
+                            <w:proofErr w:type="spellStart"/>
+                            <w:r>
+                              <w:rPr>
+                                <w:rFonts w:ascii="Courier New" w:hAnsi="Courier New" w:cs="Courier New"/>
+                                <w:sz w:val="11"/>
+                                <w:szCs w:val="11"/>
+                              </w:rPr>
+                              <w:t>theme_</w:t>
+                            </w:r>
+                            <w:proofErr w:type="gramStart"/>
+                            <w:r>
+                              <w:rPr>
+                                <w:rFonts w:ascii="Courier New" w:hAnsi="Courier New" w:cs="Courier New"/>
+                                <w:sz w:val="11"/>
+                                <w:szCs w:val="11"/>
+                              </w:rPr>
+                              <w:t>minimal</w:t>
+                            </w:r>
+                            <w:proofErr w:type="spellEnd"/>
+                            <w:r>
+                              <w:rPr>
+                                <w:rFonts w:ascii="Courier New" w:hAnsi="Courier New" w:cs="Courier New"/>
+                                <w:sz w:val="11"/>
+                                <w:szCs w:val="11"/>
+                              </w:rPr>
+                              <w:t>(</w:t>
+                            </w:r>
+                            <w:proofErr w:type="gramEnd"/>
+                            <w:r>
+                              <w:rPr>
+                                <w:rFonts w:ascii="Courier New" w:hAnsi="Courier New" w:cs="Courier New"/>
+                                <w:sz w:val="11"/>
+                                <w:szCs w:val="11"/>
+                              </w:rPr>
+                              <w:t>)</w:t>
                             </w:r>
                           </w:p>
                           <w:p>
@@ -6195,13 +7553,59 @@
                                 <w:szCs w:val="11"/>
                               </w:rPr>
                             </w:pPr>
+                            <w:proofErr w:type="gramStart"/>
                             <w:r>
                               <w:rPr>
                                 <w:rFonts w:ascii="Courier New" w:hAnsi="Courier New" w:cs="Courier New"/>
                                 <w:sz w:val="11"/>
                                 <w:szCs w:val="11"/>
                               </w:rPr>
-                              <w:t>table(Cluster = pca_df$cluster, Class = pca_df$class)</w:t>
+                              <w:t>table(</w:t>
+                            </w:r>
+                            <w:proofErr w:type="gramEnd"/>
+                            <w:r>
+                              <w:rPr>
+                                <w:rFonts w:ascii="Courier New" w:hAnsi="Courier New" w:cs="Courier New"/>
+                                <w:sz w:val="11"/>
+                                <w:szCs w:val="11"/>
+                              </w:rPr>
+                              <w:t xml:space="preserve">Cluster = </w:t>
+                            </w:r>
+                            <w:proofErr w:type="spellStart"/>
+                            <w:r>
+                              <w:rPr>
+                                <w:rFonts w:ascii="Courier New" w:hAnsi="Courier New" w:cs="Courier New"/>
+                                <w:sz w:val="11"/>
+                                <w:szCs w:val="11"/>
+                              </w:rPr>
+                              <w:t>pca_df$cluster</w:t>
+                            </w:r>
+                            <w:proofErr w:type="spellEnd"/>
+                            <w:r>
+                              <w:rPr>
+                                <w:rFonts w:ascii="Courier New" w:hAnsi="Courier New" w:cs="Courier New"/>
+                                <w:sz w:val="11"/>
+                                <w:szCs w:val="11"/>
+                              </w:rPr>
+                              <w:t xml:space="preserve">, Class = </w:t>
+                            </w:r>
+                            <w:proofErr w:type="spellStart"/>
+                            <w:r>
+                              <w:rPr>
+                                <w:rFonts w:ascii="Courier New" w:hAnsi="Courier New" w:cs="Courier New"/>
+                                <w:sz w:val="11"/>
+                                <w:szCs w:val="11"/>
+                              </w:rPr>
+                              <w:t>pca_df$class</w:t>
+                            </w:r>
+                            <w:proofErr w:type="spellEnd"/>
+                            <w:r>
+                              <w:rPr>
+                                <w:rFonts w:ascii="Courier New" w:hAnsi="Courier New" w:cs="Courier New"/>
+                                <w:sz w:val="11"/>
+                                <w:szCs w:val="11"/>
+                              </w:rPr>
+                              <w:t>)</w:t>
                             </w:r>
                           </w:p>
                           <w:p>
@@ -7260,16 +8664,17 @@
         <w:t>height to form four clusters.</w:t>
       </w:r>
     </w:p>
+    <w:p/>
     <w:p>
       <w:r>
         <w:rPr>
           <w:noProof/>
         </w:rPr>
         <w:drawing>
-          <wp:inline distT="0" distB="0" distL="0" distR="0" wp14:anchorId="556A772C" wp14:editId="594F8D28">
-            <wp:extent cx="5943600" cy="4446270"/>
-            <wp:effectExtent l="0" t="0" r="0" b="0"/>
-            <wp:docPr id="212307988" name="Picture 18" descr="A diagram of a clustering structure&#10;&#10;AI-generated content may be incorrect."/>
+          <wp:inline distT="0" distB="0" distL="0" distR="0" wp14:anchorId="289FAAD8" wp14:editId="35E09D56">
+            <wp:extent cx="5943600" cy="3923030"/>
+            <wp:effectExtent l="0" t="0" r="0" b="1270"/>
+            <wp:docPr id="1300405911" name="Picture 16" descr="A diagram of a clustering diagram&#10;&#10;AI-generated content may be incorrect."/>
             <wp:cNvGraphicFramePr>
               <a:graphicFrameLocks xmlns:a="http://schemas.openxmlformats.org/drawingml/2006/main" noChangeAspect="1"/>
             </wp:cNvGraphicFramePr>
@@ -7277,71 +8682,7 @@
               <a:graphicData uri="http://schemas.openxmlformats.org/drawingml/2006/picture">
                 <pic:pic xmlns:pic="http://schemas.openxmlformats.org/drawingml/2006/picture">
                   <pic:nvPicPr>
-                    <pic:cNvPr id="212307988" name="Picture 18" descr="A diagram of a clustering structure&#10;&#10;AI-generated content may be incorrect."/>
-                    <pic:cNvPicPr/>
-                  </pic:nvPicPr>
-                  <pic:blipFill>
-                    <a:blip r:embed="rId26">
-                      <a:extLst>
-                        <a:ext uri="{28A0092B-C50C-407E-A947-70E740481C1C}">
-                          <a14:useLocalDpi xmlns:a14="http://schemas.microsoft.com/office/drawing/2010/main" val="0"/>
-                        </a:ext>
-                      </a:extLst>
-                    </a:blip>
-                    <a:stretch>
-                      <a:fillRect/>
-                    </a:stretch>
-                  </pic:blipFill>
-                  <pic:spPr>
-                    <a:xfrm>
-                      <a:off x="0" y="0"/>
-                      <a:ext cx="5943600" cy="4446270"/>
-                    </a:xfrm>
-                    <a:prstGeom prst="rect">
-                      <a:avLst/>
-                    </a:prstGeom>
-                  </pic:spPr>
-                </pic:pic>
-              </a:graphicData>
-            </a:graphic>
-          </wp:inline>
-        </w:drawing>
-      </w:r>
-    </w:p>
-    <w:p/>
-    <w:p>
-      <w:r>
-        <w:t>Above dendrogram depicts hierarchical structure in the PCA-reduced vehicle data. The biggest jump in height occurs around height 40–50, indicating 4 major clusters. This also proves the decision to use 4 clusters in K-Means as well.</w:t>
-      </w:r>
-    </w:p>
-    <w:p>
-      <w:r>
-        <w:t>The tree also shows that some vehicle shapes are grouped closely together in small subgroups, especially near the bottom of the plot.</w:t>
-      </w:r>
-    </w:p>
-    <w:p/>
-    <w:p>
-      <w:pPr>
-        <w:jc w:val="center"/>
-      </w:pPr>
-      <w:r>
-        <w:rPr>
-          <w:noProof/>
-        </w:rPr>
-        <w:lastRenderedPageBreak/>
-        <w:drawing>
-          <wp:inline distT="0" distB="0" distL="0" distR="0" wp14:anchorId="07BC48E0" wp14:editId="0B2D9D8D">
-            <wp:extent cx="5943600" cy="4446270"/>
-            <wp:effectExtent l="0" t="0" r="0" b="0"/>
-            <wp:docPr id="1350221303" name="Picture 19"/>
-            <wp:cNvGraphicFramePr>
-              <a:graphicFrameLocks xmlns:a="http://schemas.openxmlformats.org/drawingml/2006/main" noChangeAspect="1"/>
-            </wp:cNvGraphicFramePr>
-            <a:graphic xmlns:a="http://schemas.openxmlformats.org/drawingml/2006/main">
-              <a:graphicData uri="http://schemas.openxmlformats.org/drawingml/2006/picture">
-                <pic:pic xmlns:pic="http://schemas.openxmlformats.org/drawingml/2006/picture">
-                  <pic:nvPicPr>
-                    <pic:cNvPr id="1350221303" name="Picture 1350221303"/>
+                    <pic:cNvPr id="1300405911" name="Picture 16" descr="A diagram of a clustering diagram&#10;&#10;AI-generated content may be incorrect."/>
                     <pic:cNvPicPr/>
                   </pic:nvPicPr>
                   <pic:blipFill>
@@ -7359,7 +8700,7 @@
                   <pic:spPr>
                     <a:xfrm>
                       <a:off x="0" y="0"/>
-                      <a:ext cx="5943600" cy="4446270"/>
+                      <a:ext cx="5943600" cy="3923030"/>
                     </a:xfrm>
                     <a:prstGeom prst="rect">
                       <a:avLst/>
@@ -7372,7 +8713,71 @@
         </w:drawing>
       </w:r>
     </w:p>
+    <w:p>
+      <w:r>
+        <w:t>Above dendrogram depicts hierarchical structure in the PCA-reduced vehicle data. The biggest jump in height occurs around height 40–50, indicating 4 major clusters. This also proves the decision to use 4 clusters in K-Means as well.</w:t>
+      </w:r>
+    </w:p>
+    <w:p>
+      <w:r>
+        <w:t>The tree also shows that some vehicle shapes are grouped closely together in small subgroups, especially near the bottom of the plot.</w:t>
+      </w:r>
+    </w:p>
     <w:p/>
+    <w:p>
+      <w:pPr>
+        <w:jc w:val="center"/>
+      </w:pPr>
+    </w:p>
+    <w:p>
+      <w:r>
+        <w:rPr>
+          <w:noProof/>
+        </w:rPr>
+        <w:lastRenderedPageBreak/>
+        <w:drawing>
+          <wp:inline distT="0" distB="0" distL="0" distR="0" wp14:anchorId="60BE09B7" wp14:editId="0DF62C51">
+            <wp:extent cx="5943600" cy="3923030"/>
+            <wp:effectExtent l="0" t="0" r="0" b="1270"/>
+            <wp:docPr id="1266547871" name="Picture 17" descr="A graph showing a number of colored dots&#10;&#10;AI-generated content may be incorrect."/>
+            <wp:cNvGraphicFramePr>
+              <a:graphicFrameLocks xmlns:a="http://schemas.openxmlformats.org/drawingml/2006/main" noChangeAspect="1"/>
+            </wp:cNvGraphicFramePr>
+            <a:graphic xmlns:a="http://schemas.openxmlformats.org/drawingml/2006/main">
+              <a:graphicData uri="http://schemas.openxmlformats.org/drawingml/2006/picture">
+                <pic:pic xmlns:pic="http://schemas.openxmlformats.org/drawingml/2006/picture">
+                  <pic:nvPicPr>
+                    <pic:cNvPr id="1266547871" name="Picture 17" descr="A graph showing a number of colored dots&#10;&#10;AI-generated content may be incorrect."/>
+                    <pic:cNvPicPr/>
+                  </pic:nvPicPr>
+                  <pic:blipFill>
+                    <a:blip r:embed="rId28">
+                      <a:extLst>
+                        <a:ext uri="{28A0092B-C50C-407E-A947-70E740481C1C}">
+                          <a14:useLocalDpi xmlns:a14="http://schemas.microsoft.com/office/drawing/2010/main" val="0"/>
+                        </a:ext>
+                      </a:extLst>
+                    </a:blip>
+                    <a:stretch>
+                      <a:fillRect/>
+                    </a:stretch>
+                  </pic:blipFill>
+                  <pic:spPr>
+                    <a:xfrm>
+                      <a:off x="0" y="0"/>
+                      <a:ext cx="5943600" cy="3923030"/>
+                    </a:xfrm>
+                    <a:prstGeom prst="rect">
+                      <a:avLst/>
+                    </a:prstGeom>
+                  </pic:spPr>
+                </pic:pic>
+              </a:graphicData>
+            </a:graphic>
+          </wp:inline>
+        </w:drawing>
+      </w:r>
+    </w:p>
     <w:p>
       <w:pPr>
         <w:rPr>
@@ -7557,7 +8962,7 @@
               <w:jc w:val="center"/>
             </w:pPr>
             <w:r>
-              <w:t>57</w:t>
+              <w:t>71</w:t>
             </w:r>
           </w:p>
         </w:tc>
@@ -7570,7 +8975,7 @@
               <w:jc w:val="center"/>
             </w:pPr>
             <w:r>
-              <w:t>231</w:t>
+              <w:t>131</w:t>
             </w:r>
           </w:p>
         </w:tc>
@@ -7583,7 +8988,7 @@
               <w:jc w:val="center"/>
             </w:pPr>
             <w:r>
-              <w:t>3</w:t>
+              <w:t>107</w:t>
             </w:r>
           </w:p>
         </w:tc>
@@ -7595,8 +9000,16 @@
             <w:pPr>
               <w:jc w:val="center"/>
             </w:pPr>
+            <w:proofErr w:type="gramStart"/>
             <w:r>
-              <w:t>Cars</w:t>
+              <w:t>Mixed(</w:t>
+            </w:r>
+            <w:proofErr w:type="gramEnd"/>
+            <w:r>
+              <w:t>Car</w:t>
+            </w:r>
+            <w:r>
+              <w:t xml:space="preserve"> Heavy)</w:t>
             </w:r>
           </w:p>
         </w:tc>
@@ -7606,7 +9019,7 @@
           </w:tcPr>
           <w:p>
             <w:r>
-              <w:t>Clear separation of cars, preferably one car model, Saab or Opel. High compactness and circularity implied.</w:t>
+              <w:t>Overlap between cars, vans, and buses due to similar shapes or views.</w:t>
             </w:r>
           </w:p>
         </w:tc>
@@ -7634,7 +9047,7 @@
               <w:jc w:val="center"/>
             </w:pPr>
             <w:r>
-              <w:t>66</w:t>
+              <w:t>23</w:t>
             </w:r>
           </w:p>
         </w:tc>
@@ -7647,7 +9060,7 @@
               <w:jc w:val="center"/>
             </w:pPr>
             <w:r>
-              <w:t>93</w:t>
+              <w:t>227</w:t>
             </w:r>
           </w:p>
         </w:tc>
@@ -7660,7 +9073,7 @@
               <w:jc w:val="center"/>
             </w:pPr>
             <w:r>
-              <w:t>123</w:t>
+              <w:t>1</w:t>
             </w:r>
           </w:p>
         </w:tc>
@@ -7673,10 +9086,7 @@
               <w:jc w:val="center"/>
             </w:pPr>
             <w:r>
-              <w:t xml:space="preserve">Highly </w:t>
-            </w:r>
-            <w:r>
-              <w:t>Mixed</w:t>
+              <w:t>Car</w:t>
             </w:r>
           </w:p>
         </w:tc>
@@ -7691,7 +9101,7 @@
               </w:rPr>
             </w:pPr>
             <w:r>
-              <w:t>buses (66), cars (93), and vans (123), supports hypothesis that distinguishing between car types and van is difficult.  Represents overlapping silhouettes.</w:t>
+              <w:t>Cluster consists almost entirely of cars. The shape features imply high compactness and symmetry, consistent with silhouettes of a single car model.</w:t>
             </w:r>
           </w:p>
         </w:tc>
@@ -7719,7 +9129,7 @@
               <w:jc w:val="center"/>
             </w:pPr>
             <w:r>
-              <w:t>2</w:t>
+              <w:t>88</w:t>
             </w:r>
           </w:p>
         </w:tc>
@@ -7732,7 +9142,7 @@
               <w:jc w:val="center"/>
             </w:pPr>
             <w:r>
-              <w:t>0</w:t>
+              <w:t>71</w:t>
             </w:r>
           </w:p>
         </w:tc>
@@ -7745,7 +9155,7 @@
               <w:jc w:val="center"/>
             </w:pPr>
             <w:r>
-              <w:t>6</w:t>
+              <w:t>91</w:t>
             </w:r>
           </w:p>
         </w:tc>
@@ -7758,7 +9168,7 @@
               <w:jc w:val="center"/>
             </w:pPr>
             <w:r>
-              <w:t>Van</w:t>
+              <w:t>Mixed</w:t>
             </w:r>
           </w:p>
         </w:tc>
@@ -7768,7 +9178,7 @@
           </w:tcPr>
           <w:p>
             <w:r>
-              <w:t>Outliers, edge cases or rare shapes.</w:t>
+              <w:t>This cluster holds a balanced mix of buses, vans, and cars. It likely captures complex silhouettes. This mixed group reflects the challenge of separating vehicles with similar profiles.</w:t>
             </w:r>
           </w:p>
         </w:tc>
@@ -7796,7 +9206,10 @@
               <w:jc w:val="center"/>
             </w:pPr>
             <w:r>
-              <w:t>66</w:t>
+              <w:t>3</w:t>
+            </w:r>
+            <w:r>
+              <w:t>6</w:t>
             </w:r>
           </w:p>
         </w:tc>
@@ -7809,7 +9222,7 @@
               <w:jc w:val="center"/>
             </w:pPr>
             <w:r>
-              <w:t>53</w:t>
+              <w:t>0</w:t>
             </w:r>
           </w:p>
         </w:tc>
@@ -7822,7 +9235,7 @@
               <w:jc w:val="center"/>
             </w:pPr>
             <w:r>
-              <w:t>46</w:t>
+              <w:t>0</w:t>
             </w:r>
           </w:p>
         </w:tc>
@@ -7835,7 +9248,7 @@
               <w:jc w:val="center"/>
             </w:pPr>
             <w:r>
-              <w:t>Mixed</w:t>
+              <w:t>Bus</w:t>
             </w:r>
           </w:p>
         </w:tc>
@@ -7845,7 +9258,7 @@
           </w:tcPr>
           <w:p>
             <w:r>
-              <w:t>Possibly boxier, rectangular silhouettes because positioned on far right of PCA plot (high PC1).</w:t>
+              <w:t>This cluster contains only buses. This clean separation supports the expectation that buses are distinguishable by shape.</w:t>
             </w:r>
           </w:p>
         </w:tc>
@@ -7897,69 +9310,95 @@
           <w:sz w:val="24"/>
           <w:szCs w:val="24"/>
         </w:rPr>
-        <w:t xml:space="preserve">Cluster 1 successfully isolated most cars (231 out of 327) and </w:t>
-      </w:r>
-      <w:r>
+        <w:t xml:space="preserve">Cluster 1 </w:t>
+      </w:r>
+    </w:p>
+    <w:p>
+      <w:r>
+        <w:t xml:space="preserve">Cluster 1 is positioned in the center-right area of the PCA plot and contains a heterogeneous mix of cars (131), vans (107), and buses (71). Vehicles in this group </w:t>
+      </w:r>
+      <w:r>
+        <w:t>has</w:t>
+      </w:r>
+      <w:r>
+        <w:t xml:space="preserve"> moderate compactness (92.2) and mid-range circularity (44.8), suggesting moderately compact and symmetric silhouettes compared to other clusters. Their radius ratio (175.0) also lies between the elongated shapes of Cluster </w:t>
+      </w:r>
+      <w:proofErr w:type="gramStart"/>
+      <w:r>
+        <w:t xml:space="preserve">2 </w:t>
+      </w:r>
+      <w:r>
+        <w:t xml:space="preserve"> and</w:t>
+      </w:r>
+      <w:proofErr w:type="gramEnd"/>
+      <w:r>
+        <w:t xml:space="preserve"> </w:t>
+      </w:r>
+      <w:r>
+        <w:t>the more compressed buses in Cluster 4. The overlap in shape metrics across classes likely explains the class mixing seen here, highlighting the difficulty of clean separation for some vehicle views.</w:t>
+      </w:r>
+    </w:p>
+    <w:p>
+      <w:pPr>
+        <w:pStyle w:val="Heading2"/>
         <w:rPr>
           <w:rFonts w:asciiTheme="minorHAnsi" w:eastAsiaTheme="minorHAnsi" w:hAnsiTheme="minorHAnsi" w:cstheme="minorBidi"/>
           <w:color w:val="auto"/>
           <w:sz w:val="24"/>
           <w:szCs w:val="24"/>
         </w:rPr>
-        <w:t>is in</w:t>
-      </w:r>
-      <w:r>
+      </w:pPr>
+    </w:p>
+    <w:p>
+      <w:pPr>
+        <w:pStyle w:val="Heading2"/>
         <w:rPr>
           <w:rFonts w:asciiTheme="minorHAnsi" w:eastAsiaTheme="minorHAnsi" w:hAnsiTheme="minorHAnsi" w:cstheme="minorBidi"/>
           <w:color w:val="auto"/>
           <w:sz w:val="24"/>
           <w:szCs w:val="24"/>
         </w:rPr>
-        <w:t xml:space="preserve"> the low-PC1 region of the plot. Since PC1 has strong negative loadings for compactness (−0.274) and circularity (−0.294), low PC1 scores correspond to higher values for these features in the original data. This supports the claim that vehicles in Cluster 1 exhibit high compactness and symmetry, typical of compact car silhouettes.</w:t>
-      </w:r>
-    </w:p>
-    <w:p>
-      <w:pPr>
-        <w:pStyle w:val="Heading2"/>
+      </w:pPr>
+      <w:r>
         <w:rPr>
           <w:rFonts w:asciiTheme="minorHAnsi" w:eastAsiaTheme="minorHAnsi" w:hAnsiTheme="minorHAnsi" w:cstheme="minorBidi"/>
           <w:color w:val="auto"/>
           <w:sz w:val="24"/>
           <w:szCs w:val="24"/>
         </w:rPr>
-      </w:pPr>
-    </w:p>
-    <w:p>
-      <w:pPr>
-        <w:pStyle w:val="Heading2"/>
+        <w:t xml:space="preserve">Cluster </w:t>
+      </w:r>
+      <w:r>
         <w:rPr>
           <w:rFonts w:asciiTheme="minorHAnsi" w:eastAsiaTheme="minorHAnsi" w:hAnsiTheme="minorHAnsi" w:cstheme="minorBidi"/>
           <w:color w:val="auto"/>
           <w:sz w:val="24"/>
           <w:szCs w:val="24"/>
         </w:rPr>
-      </w:pPr>
-      <w:r>
+        <w:t>2</w:t>
+      </w:r>
+    </w:p>
+    <w:p>
+      <w:pPr>
+        <w:pStyle w:val="Heading2"/>
         <w:rPr>
           <w:rFonts w:asciiTheme="minorHAnsi" w:eastAsiaTheme="minorHAnsi" w:hAnsiTheme="minorHAnsi" w:cstheme="minorBidi"/>
           <w:color w:val="auto"/>
           <w:sz w:val="24"/>
           <w:szCs w:val="24"/>
         </w:rPr>
-        <w:t xml:space="preserve">Cluster 4 is positioned on the high end of PC1, and due to the same negative loadings, high PC1 values indicate low compactness and circularity. This confirms that Cluster 4 contains vehicles with more elongated or rectangular silhouettes, which aligns with the presence of many buses and vans. </w:t>
-      </w:r>
-    </w:p>
-    <w:p>
-      <w:pPr>
-        <w:pStyle w:val="Heading2"/>
+      </w:pPr>
+      <w:r>
         <w:rPr>
           <w:rFonts w:asciiTheme="minorHAnsi" w:eastAsiaTheme="minorHAnsi" w:hAnsiTheme="minorHAnsi" w:cstheme="minorBidi"/>
           <w:color w:val="auto"/>
           <w:sz w:val="24"/>
           <w:szCs w:val="24"/>
         </w:rPr>
-      </w:pPr>
-    </w:p>
+        <w:t>Cluster 2 lies on the far-left side of the PCA plot and is dominated by cars (227), with minimal presence of buses (23) and vans (1). It features compactness (91.0) slightly lower than Cluster 1 but the lowest circularity (38.9) among the groups, suggesting less circular and more elongated shapes. While this might seem counterintuitive for cars, it could reflect side-profile silhouettes of one specific model that appears consistently in this region. The distinct PCA position indicate that this car group was well-captured by hierarchical clustering despite subtle geometric variations.</w:t>
+      </w:r>
+    </w:p>
+    <w:p/>
     <w:p>
       <w:pPr>
         <w:pStyle w:val="Heading2"/>
@@ -7977,19 +9416,17 @@
           <w:sz w:val="24"/>
           <w:szCs w:val="24"/>
         </w:rPr>
-        <w:t xml:space="preserve">Cluster 2 showed substantial class mixing, suggesting overlapping shape profiles between vehicles. </w:t>
-      </w:r>
-    </w:p>
-    <w:p>
-      <w:pPr>
-        <w:pStyle w:val="Heading2"/>
+        <w:t xml:space="preserve">Cluster </w:t>
+      </w:r>
+      <w:r>
         <w:rPr>
           <w:rFonts w:asciiTheme="minorHAnsi" w:eastAsiaTheme="minorHAnsi" w:hAnsiTheme="minorHAnsi" w:cstheme="minorBidi"/>
           <w:color w:val="auto"/>
           <w:sz w:val="24"/>
           <w:szCs w:val="24"/>
         </w:rPr>
-      </w:pPr>
+        <w:t>3</w:t>
+      </w:r>
     </w:p>
     <w:p>
       <w:pPr>
@@ -8008,9 +9445,68 @@
           <w:sz w:val="24"/>
           <w:szCs w:val="24"/>
         </w:rPr>
-        <w:t xml:space="preserve">Cluster 3 contained only a few observations and appears to represent rare or outlier shapes. </w:t>
-      </w:r>
-    </w:p>
+        <w:t>Cluster 3 is found in the lower-right quadrant of the PCA plot, showing a balanced but mixed composition of buses (88), vans (91), and cars (71). With higher compactness (104.0) and circularity (52.5) than all other clusters, these vehicles appear most symmetric and rounded, likely representing silhouettes with frontal or rear views. Despite those strong shape signals, class labels are mixed, hinting that cars, vans, and buses may share similar outline structures from certain angles. This cluster captures the real-world ambiguity in silhouette data.</w:t>
+      </w:r>
+    </w:p>
+    <w:p>
+      <w:pPr>
+        <w:pStyle w:val="Heading2"/>
+        <w:rPr>
+          <w:rFonts w:asciiTheme="minorHAnsi" w:eastAsiaTheme="minorHAnsi" w:hAnsiTheme="minorHAnsi" w:cstheme="minorBidi"/>
+          <w:color w:val="auto"/>
+          <w:sz w:val="24"/>
+          <w:szCs w:val="24"/>
+        </w:rPr>
+      </w:pPr>
+    </w:p>
+    <w:p/>
+    <w:p/>
+    <w:p/>
+    <w:p/>
+    <w:p>
+      <w:pPr>
+        <w:pStyle w:val="Heading2"/>
+        <w:rPr>
+          <w:rFonts w:asciiTheme="minorHAnsi" w:eastAsiaTheme="minorHAnsi" w:hAnsiTheme="minorHAnsi" w:cstheme="minorBidi"/>
+          <w:color w:val="auto"/>
+          <w:sz w:val="24"/>
+          <w:szCs w:val="24"/>
+        </w:rPr>
+      </w:pPr>
+      <w:r>
+        <w:rPr>
+          <w:rFonts w:asciiTheme="minorHAnsi" w:eastAsiaTheme="minorHAnsi" w:hAnsiTheme="minorHAnsi" w:cstheme="minorBidi"/>
+          <w:color w:val="auto"/>
+          <w:sz w:val="24"/>
+          <w:szCs w:val="24"/>
+        </w:rPr>
+        <w:lastRenderedPageBreak/>
+        <w:t xml:space="preserve">Cluster </w:t>
+      </w:r>
+      <w:r>
+        <w:rPr>
+          <w:rFonts w:asciiTheme="minorHAnsi" w:eastAsiaTheme="minorHAnsi" w:hAnsiTheme="minorHAnsi" w:cstheme="minorBidi"/>
+          <w:color w:val="auto"/>
+          <w:sz w:val="24"/>
+          <w:szCs w:val="24"/>
+        </w:rPr>
+        <w:t>4</w:t>
+      </w:r>
+    </w:p>
+    <w:p>
+      <w:r>
+        <w:t xml:space="preserve">Cluster 4 appears in the bottom-left of the PCA plot and consists entirely of buses (36), making it the purest cluster. Vehicles in this group show the lowest compactness (85.3) and lowest radius ratio (129.0), indicating large, rectangular, and flattened shapes, likely representing double-decker bus silhouettes. Their </w:t>
+      </w:r>
+      <w:proofErr w:type="spellStart"/>
+      <w:r>
+        <w:t>elongatedness</w:t>
+      </w:r>
+      <w:proofErr w:type="spellEnd"/>
+      <w:r>
+        <w:t xml:space="preserve"> (48.6) and low circularity (40.7) reinforce this interpretation. The clean separation both visually and numerically supports the experimental hypothesis that buses are easily distinguishable based on shape features alone.</w:t>
+      </w:r>
+    </w:p>
+    <w:p/>
     <w:p>
       <w:pPr>
         <w:pStyle w:val="Heading2"/>
@@ -8344,6 +9840,155 @@
     </w:lvl>
   </w:abstractNum>
   <w:abstractNum w:abstractNumId="3" w15:restartNumberingAfterBreak="0">
+    <w:nsid w:val="1E584E03"/>
+    <w:multiLevelType w:val="multilevel"/>
+    <w:tmpl w:val="320C5474"/>
+    <w:lvl w:ilvl="0">
+      <w:start w:val="1"/>
+      <w:numFmt w:val="bullet"/>
+      <w:lvlText w:val=""/>
+      <w:lvlJc w:val="left"/>
+      <w:pPr>
+        <w:tabs>
+          <w:tab w:val="num" w:pos="720"/>
+        </w:tabs>
+        <w:ind w:left="720" w:hanging="360"/>
+      </w:pPr>
+      <w:rPr>
+        <w:rFonts w:ascii="Symbol" w:hAnsi="Symbol" w:hint="default"/>
+        <w:sz w:val="20"/>
+      </w:rPr>
+    </w:lvl>
+    <w:lvl w:ilvl="1" w:tentative="1">
+      <w:start w:val="1"/>
+      <w:numFmt w:val="bullet"/>
+      <w:lvlText w:val="o"/>
+      <w:lvlJc w:val="left"/>
+      <w:pPr>
+        <w:tabs>
+          <w:tab w:val="num" w:pos="1440"/>
+        </w:tabs>
+        <w:ind w:left="1440" w:hanging="360"/>
+      </w:pPr>
+      <w:rPr>
+        <w:rFonts w:ascii="Courier New" w:hAnsi="Courier New" w:hint="default"/>
+        <w:sz w:val="20"/>
+      </w:rPr>
+    </w:lvl>
+    <w:lvl w:ilvl="2" w:tentative="1">
+      <w:start w:val="1"/>
+      <w:numFmt w:val="bullet"/>
+      <w:lvlText w:val=""/>
+      <w:lvlJc w:val="left"/>
+      <w:pPr>
+        <w:tabs>
+          <w:tab w:val="num" w:pos="2160"/>
+        </w:tabs>
+        <w:ind w:left="2160" w:hanging="360"/>
+      </w:pPr>
+      <w:rPr>
+        <w:rFonts w:ascii="Wingdings" w:hAnsi="Wingdings" w:hint="default"/>
+        <w:sz w:val="20"/>
+      </w:rPr>
+    </w:lvl>
+    <w:lvl w:ilvl="3" w:tentative="1">
+      <w:start w:val="1"/>
+      <w:numFmt w:val="bullet"/>
+      <w:lvlText w:val=""/>
+      <w:lvlJc w:val="left"/>
+      <w:pPr>
+        <w:tabs>
+          <w:tab w:val="num" w:pos="2880"/>
+        </w:tabs>
+        <w:ind w:left="2880" w:hanging="360"/>
+      </w:pPr>
+      <w:rPr>
+        <w:rFonts w:ascii="Wingdings" w:hAnsi="Wingdings" w:hint="default"/>
+        <w:sz w:val="20"/>
+      </w:rPr>
+    </w:lvl>
+    <w:lvl w:ilvl="4" w:tentative="1">
+      <w:start w:val="1"/>
+      <w:numFmt w:val="bullet"/>
+      <w:lvlText w:val=""/>
+      <w:lvlJc w:val="left"/>
+      <w:pPr>
+        <w:tabs>
+          <w:tab w:val="num" w:pos="3600"/>
+        </w:tabs>
+        <w:ind w:left="3600" w:hanging="360"/>
+      </w:pPr>
+      <w:rPr>
+        <w:rFonts w:ascii="Wingdings" w:hAnsi="Wingdings" w:hint="default"/>
+        <w:sz w:val="20"/>
+      </w:rPr>
+    </w:lvl>
+    <w:lvl w:ilvl="5" w:tentative="1">
+      <w:start w:val="1"/>
+      <w:numFmt w:val="bullet"/>
+      <w:lvlText w:val=""/>
+      <w:lvlJc w:val="left"/>
+      <w:pPr>
+        <w:tabs>
+          <w:tab w:val="num" w:pos="4320"/>
+        </w:tabs>
+        <w:ind w:left="4320" w:hanging="360"/>
+      </w:pPr>
+      <w:rPr>
+        <w:rFonts w:ascii="Wingdings" w:hAnsi="Wingdings" w:hint="default"/>
+        <w:sz w:val="20"/>
+      </w:rPr>
+    </w:lvl>
+    <w:lvl w:ilvl="6" w:tentative="1">
+      <w:start w:val="1"/>
+      <w:numFmt w:val="bullet"/>
+      <w:lvlText w:val=""/>
+      <w:lvlJc w:val="left"/>
+      <w:pPr>
+        <w:tabs>
+          <w:tab w:val="num" w:pos="5040"/>
+        </w:tabs>
+        <w:ind w:left="5040" w:hanging="360"/>
+      </w:pPr>
+      <w:rPr>
+        <w:rFonts w:ascii="Wingdings" w:hAnsi="Wingdings" w:hint="default"/>
+        <w:sz w:val="20"/>
+      </w:rPr>
+    </w:lvl>
+    <w:lvl w:ilvl="7" w:tentative="1">
+      <w:start w:val="1"/>
+      <w:numFmt w:val="bullet"/>
+      <w:lvlText w:val=""/>
+      <w:lvlJc w:val="left"/>
+      <w:pPr>
+        <w:tabs>
+          <w:tab w:val="num" w:pos="5760"/>
+        </w:tabs>
+        <w:ind w:left="5760" w:hanging="360"/>
+      </w:pPr>
+      <w:rPr>
+        <w:rFonts w:ascii="Wingdings" w:hAnsi="Wingdings" w:hint="default"/>
+        <w:sz w:val="20"/>
+      </w:rPr>
+    </w:lvl>
+    <w:lvl w:ilvl="8" w:tentative="1">
+      <w:start w:val="1"/>
+      <w:numFmt w:val="bullet"/>
+      <w:lvlText w:val=""/>
+      <w:lvlJc w:val="left"/>
+      <w:pPr>
+        <w:tabs>
+          <w:tab w:val="num" w:pos="6480"/>
+        </w:tabs>
+        <w:ind w:left="6480" w:hanging="360"/>
+      </w:pPr>
+      <w:rPr>
+        <w:rFonts w:ascii="Wingdings" w:hAnsi="Wingdings" w:hint="default"/>
+        <w:sz w:val="20"/>
+      </w:rPr>
+    </w:lvl>
+  </w:abstractNum>
+  <w:abstractNum w:abstractNumId="4" w15:restartNumberingAfterBreak="0">
     <w:nsid w:val="27D72B19"/>
     <w:multiLevelType w:val="hybridMultilevel"/>
     <w:tmpl w:val="8C204E14"/>
@@ -8432,7 +10077,7 @@
       </w:pPr>
     </w:lvl>
   </w:abstractNum>
-  <w:abstractNum w:abstractNumId="4" w15:restartNumberingAfterBreak="0">
+  <w:abstractNum w:abstractNumId="5" w15:restartNumberingAfterBreak="0">
     <w:nsid w:val="49017839"/>
     <w:multiLevelType w:val="hybridMultilevel"/>
     <w:tmpl w:val="F17CCFF6"/>
@@ -8521,7 +10166,7 @@
       </w:pPr>
     </w:lvl>
   </w:abstractNum>
-  <w:abstractNum w:abstractNumId="5" w15:restartNumberingAfterBreak="0">
+  <w:abstractNum w:abstractNumId="6" w15:restartNumberingAfterBreak="0">
     <w:nsid w:val="4EC77350"/>
     <w:multiLevelType w:val="hybridMultilevel"/>
     <w:tmpl w:val="A61ACD5C"/>
@@ -8610,7 +10255,7 @@
       </w:pPr>
     </w:lvl>
   </w:abstractNum>
-  <w:abstractNum w:abstractNumId="6" w15:restartNumberingAfterBreak="0">
+  <w:abstractNum w:abstractNumId="7" w15:restartNumberingAfterBreak="0">
     <w:nsid w:val="4FD567A8"/>
     <w:multiLevelType w:val="hybridMultilevel"/>
     <w:tmpl w:val="B42A2546"/>
@@ -8699,7 +10344,7 @@
       </w:pPr>
     </w:lvl>
   </w:abstractNum>
-  <w:abstractNum w:abstractNumId="7" w15:restartNumberingAfterBreak="0">
+  <w:abstractNum w:abstractNumId="8" w15:restartNumberingAfterBreak="0">
     <w:nsid w:val="50B86E8D"/>
     <w:multiLevelType w:val="hybridMultilevel"/>
     <w:tmpl w:val="75580A9E"/>
@@ -8788,7 +10433,7 @@
       </w:pPr>
     </w:lvl>
   </w:abstractNum>
-  <w:abstractNum w:abstractNumId="8" w15:restartNumberingAfterBreak="0">
+  <w:abstractNum w:abstractNumId="9" w15:restartNumberingAfterBreak="0">
     <w:nsid w:val="5D6C35F7"/>
     <w:multiLevelType w:val="hybridMultilevel"/>
     <w:tmpl w:val="B04C0642"/>
@@ -8877,7 +10522,7 @@
       </w:pPr>
     </w:lvl>
   </w:abstractNum>
-  <w:abstractNum w:abstractNumId="9" w15:restartNumberingAfterBreak="0">
+  <w:abstractNum w:abstractNumId="10" w15:restartNumberingAfterBreak="0">
     <w:nsid w:val="6525099B"/>
     <w:multiLevelType w:val="hybridMultilevel"/>
     <w:tmpl w:val="78D2780A"/>
@@ -8966,7 +10611,7 @@
       </w:pPr>
     </w:lvl>
   </w:abstractNum>
-  <w:abstractNum w:abstractNumId="10" w15:restartNumberingAfterBreak="0">
+  <w:abstractNum w:abstractNumId="11" w15:restartNumberingAfterBreak="0">
     <w:nsid w:val="72625871"/>
     <w:multiLevelType w:val="hybridMultilevel"/>
     <w:tmpl w:val="18700562"/>
@@ -9059,19 +10704,19 @@
     <w:abstractNumId w:val="0"/>
   </w:num>
   <w:num w:numId="2" w16cid:durableId="245501564">
-    <w:abstractNumId w:val="5"/>
+    <w:abstractNumId w:val="6"/>
   </w:num>
   <w:num w:numId="3" w16cid:durableId="622005307">
-    <w:abstractNumId w:val="6"/>
+    <w:abstractNumId w:val="7"/>
   </w:num>
   <w:num w:numId="4" w16cid:durableId="173155708">
-    <w:abstractNumId w:val="7"/>
+    <w:abstractNumId w:val="8"/>
   </w:num>
   <w:num w:numId="5" w16cid:durableId="1863936823">
-    <w:abstractNumId w:val="9"/>
+    <w:abstractNumId w:val="10"/>
   </w:num>
   <w:num w:numId="6" w16cid:durableId="1496453186">
-    <w:abstractNumId w:val="4"/>
+    <w:abstractNumId w:val="5"/>
   </w:num>
   <w:num w:numId="7" w16cid:durableId="1881896521">
     <w:abstractNumId w:val="1"/>
@@ -9080,13 +10725,16 @@
     <w:abstractNumId w:val="2"/>
   </w:num>
   <w:num w:numId="9" w16cid:durableId="1725713658">
-    <w:abstractNumId w:val="8"/>
+    <w:abstractNumId w:val="9"/>
   </w:num>
   <w:num w:numId="10" w16cid:durableId="455566951">
-    <w:abstractNumId w:val="3"/>
+    <w:abstractNumId w:val="4"/>
   </w:num>
   <w:num w:numId="11" w16cid:durableId="1432241246">
-    <w:abstractNumId w:val="10"/>
+    <w:abstractNumId w:val="11"/>
+  </w:num>
+  <w:num w:numId="12" w16cid:durableId="840896665">
+    <w:abstractNumId w:val="3"/>
   </w:num>
 </w:numbering>
 </file>

</xml_diff>